<commit_message>
Updated log and added To Do for next steps
</commit_message>
<xml_diff>
--- a/Log.docx
+++ b/Log.docx
@@ -917,6 +917,9 @@
     </w:p>
     <w:p>
       <w:r>
+        <w:rPr>
+          <w:noProof/>
+        </w:rPr>
         <w:drawing>
           <wp:inline distT="0" distB="0" distL="0" distR="0" wp14:anchorId="3F53E0FB" wp14:editId="38FF6930">
             <wp:extent cx="5943600" cy="1082675"/>
@@ -954,6 +957,115 @@
         </w:drawing>
       </w:r>
     </w:p>
+    <w:p>
+      <w:pPr>
+        <w:pStyle w:val="Heading1"/>
+      </w:pPr>
+      <w:r>
+        <w:lastRenderedPageBreak/>
+        <w:t>Jan 21, 2023</w:t>
+      </w:r>
+    </w:p>
+    <w:p/>
+    <w:p>
+      <w:pPr>
+        <w:pStyle w:val="ListParagraph"/>
+        <w:numPr>
+          <w:ilvl w:val="0"/>
+          <w:numId w:val="4"/>
+        </w:numPr>
+      </w:pPr>
+      <w:r>
+        <w:t xml:space="preserve">Was successfully able to get response from the API in Python code. </w:t>
+      </w:r>
+    </w:p>
+    <w:p>
+      <w:pPr>
+        <w:pStyle w:val="ListParagraph"/>
+        <w:numPr>
+          <w:ilvl w:val="0"/>
+          <w:numId w:val="4"/>
+        </w:numPr>
+      </w:pPr>
+      <w:r>
+        <w:t>Initially tried to get the forms and route of administration of the drug using drug code (id) as input.</w:t>
+      </w:r>
+    </w:p>
+    <w:p>
+      <w:pPr>
+        <w:pStyle w:val="ListParagraph"/>
+        <w:numPr>
+          <w:ilvl w:val="0"/>
+          <w:numId w:val="4"/>
+        </w:numPr>
+      </w:pPr>
+      <w:r>
+        <w:t>Group decision was taken to filter the features using the exact name of the drug instead of the drug id.</w:t>
+      </w:r>
+    </w:p>
+    <w:p>
+      <w:pPr>
+        <w:pStyle w:val="ListParagraph"/>
+        <w:numPr>
+          <w:ilvl w:val="0"/>
+          <w:numId w:val="4"/>
+        </w:numPr>
+      </w:pPr>
+      <w:r>
+        <w:t>Was successfully able to narrow down the drugs that were being searched by the search query since the exact name was being used as input.</w:t>
+      </w:r>
+    </w:p>
+    <w:p>
+      <w:pPr>
+        <w:pStyle w:val="Heading1"/>
+      </w:pPr>
+      <w:r>
+        <w:t>January 23, 2023</w:t>
+      </w:r>
+    </w:p>
+    <w:p>
+      <w:pPr>
+        <w:pStyle w:val="ListParagraph"/>
+        <w:numPr>
+          <w:ilvl w:val="0"/>
+          <w:numId w:val="5"/>
+        </w:numPr>
+      </w:pPr>
+      <w:r>
+        <w:t>To do:</w:t>
+      </w:r>
+    </w:p>
+    <w:p>
+      <w:pPr>
+        <w:pStyle w:val="ListParagraph"/>
+      </w:pPr>
+      <w:r>
+        <w:t xml:space="preserve">Create a “function” which takes the </w:t>
+      </w:r>
+      <w:r>
+        <w:rPr>
+          <w:b/>
+          <w:bCs/>
+        </w:rPr>
+        <w:t>exact</w:t>
+      </w:r>
+      <w:r>
+        <w:t xml:space="preserve"> name of the drug as input and do some data validation.</w:t>
+      </w:r>
+    </w:p>
+    <w:p>
+      <w:pPr>
+        <w:pStyle w:val="ListParagraph"/>
+        <w:numPr>
+          <w:ilvl w:val="0"/>
+          <w:numId w:val="5"/>
+        </w:numPr>
+      </w:pPr>
+      <w:r>
+        <w:t xml:space="preserve">Try and wrap it in try-except blocks </w:t>
+      </w:r>
+    </w:p>
+    <w:p/>
     <w:sectPr>
       <w:pgSz w:w="12240" w:h="15840"/>
       <w:pgMar w:top="1440" w:right="1440" w:bottom="1440" w:left="1440" w:header="708" w:footer="708" w:gutter="0"/>
@@ -1305,6 +1417,232 @@
       </w:rPr>
     </w:lvl>
   </w:abstractNum>
+  <w:abstractNum w:abstractNumId="3" w15:restartNumberingAfterBreak="0">
+    <w:nsid w:val="62C26D75"/>
+    <w:multiLevelType w:val="hybridMultilevel"/>
+    <w:tmpl w:val="DECA9750"/>
+    <w:lvl w:ilvl="0" w:tplc="10090001">
+      <w:start w:val="1"/>
+      <w:numFmt w:val="bullet"/>
+      <w:lvlText w:val=""/>
+      <w:lvlJc w:val="left"/>
+      <w:pPr>
+        <w:ind w:left="720" w:hanging="360"/>
+      </w:pPr>
+      <w:rPr>
+        <w:rFonts w:ascii="Symbol" w:hAnsi="Symbol" w:hint="default"/>
+      </w:rPr>
+    </w:lvl>
+    <w:lvl w:ilvl="1" w:tplc="10090003" w:tentative="1">
+      <w:start w:val="1"/>
+      <w:numFmt w:val="bullet"/>
+      <w:lvlText w:val="o"/>
+      <w:lvlJc w:val="left"/>
+      <w:pPr>
+        <w:ind w:left="1440" w:hanging="360"/>
+      </w:pPr>
+      <w:rPr>
+        <w:rFonts w:ascii="Courier New" w:hAnsi="Courier New" w:cs="Courier New" w:hint="default"/>
+      </w:rPr>
+    </w:lvl>
+    <w:lvl w:ilvl="2" w:tplc="10090005" w:tentative="1">
+      <w:start w:val="1"/>
+      <w:numFmt w:val="bullet"/>
+      <w:lvlText w:val=""/>
+      <w:lvlJc w:val="left"/>
+      <w:pPr>
+        <w:ind w:left="2160" w:hanging="360"/>
+      </w:pPr>
+      <w:rPr>
+        <w:rFonts w:ascii="Wingdings" w:hAnsi="Wingdings" w:hint="default"/>
+      </w:rPr>
+    </w:lvl>
+    <w:lvl w:ilvl="3" w:tplc="10090001" w:tentative="1">
+      <w:start w:val="1"/>
+      <w:numFmt w:val="bullet"/>
+      <w:lvlText w:val=""/>
+      <w:lvlJc w:val="left"/>
+      <w:pPr>
+        <w:ind w:left="2880" w:hanging="360"/>
+      </w:pPr>
+      <w:rPr>
+        <w:rFonts w:ascii="Symbol" w:hAnsi="Symbol" w:hint="default"/>
+      </w:rPr>
+    </w:lvl>
+    <w:lvl w:ilvl="4" w:tplc="10090003" w:tentative="1">
+      <w:start w:val="1"/>
+      <w:numFmt w:val="bullet"/>
+      <w:lvlText w:val="o"/>
+      <w:lvlJc w:val="left"/>
+      <w:pPr>
+        <w:ind w:left="3600" w:hanging="360"/>
+      </w:pPr>
+      <w:rPr>
+        <w:rFonts w:ascii="Courier New" w:hAnsi="Courier New" w:cs="Courier New" w:hint="default"/>
+      </w:rPr>
+    </w:lvl>
+    <w:lvl w:ilvl="5" w:tplc="10090005" w:tentative="1">
+      <w:start w:val="1"/>
+      <w:numFmt w:val="bullet"/>
+      <w:lvlText w:val=""/>
+      <w:lvlJc w:val="left"/>
+      <w:pPr>
+        <w:ind w:left="4320" w:hanging="360"/>
+      </w:pPr>
+      <w:rPr>
+        <w:rFonts w:ascii="Wingdings" w:hAnsi="Wingdings" w:hint="default"/>
+      </w:rPr>
+    </w:lvl>
+    <w:lvl w:ilvl="6" w:tplc="10090001" w:tentative="1">
+      <w:start w:val="1"/>
+      <w:numFmt w:val="bullet"/>
+      <w:lvlText w:val=""/>
+      <w:lvlJc w:val="left"/>
+      <w:pPr>
+        <w:ind w:left="5040" w:hanging="360"/>
+      </w:pPr>
+      <w:rPr>
+        <w:rFonts w:ascii="Symbol" w:hAnsi="Symbol" w:hint="default"/>
+      </w:rPr>
+    </w:lvl>
+    <w:lvl w:ilvl="7" w:tplc="10090003" w:tentative="1">
+      <w:start w:val="1"/>
+      <w:numFmt w:val="bullet"/>
+      <w:lvlText w:val="o"/>
+      <w:lvlJc w:val="left"/>
+      <w:pPr>
+        <w:ind w:left="5760" w:hanging="360"/>
+      </w:pPr>
+      <w:rPr>
+        <w:rFonts w:ascii="Courier New" w:hAnsi="Courier New" w:cs="Courier New" w:hint="default"/>
+      </w:rPr>
+    </w:lvl>
+    <w:lvl w:ilvl="8" w:tplc="10090005" w:tentative="1">
+      <w:start w:val="1"/>
+      <w:numFmt w:val="bullet"/>
+      <w:lvlText w:val=""/>
+      <w:lvlJc w:val="left"/>
+      <w:pPr>
+        <w:ind w:left="6480" w:hanging="360"/>
+      </w:pPr>
+      <w:rPr>
+        <w:rFonts w:ascii="Wingdings" w:hAnsi="Wingdings" w:hint="default"/>
+      </w:rPr>
+    </w:lvl>
+  </w:abstractNum>
+  <w:abstractNum w:abstractNumId="4" w15:restartNumberingAfterBreak="0">
+    <w:nsid w:val="6A4D5BBE"/>
+    <w:multiLevelType w:val="hybridMultilevel"/>
+    <w:tmpl w:val="097E6EA2"/>
+    <w:lvl w:ilvl="0" w:tplc="10090001">
+      <w:start w:val="1"/>
+      <w:numFmt w:val="bullet"/>
+      <w:lvlText w:val=""/>
+      <w:lvlJc w:val="left"/>
+      <w:pPr>
+        <w:ind w:left="720" w:hanging="360"/>
+      </w:pPr>
+      <w:rPr>
+        <w:rFonts w:ascii="Symbol" w:hAnsi="Symbol" w:hint="default"/>
+      </w:rPr>
+    </w:lvl>
+    <w:lvl w:ilvl="1" w:tplc="10090003" w:tentative="1">
+      <w:start w:val="1"/>
+      <w:numFmt w:val="bullet"/>
+      <w:lvlText w:val="o"/>
+      <w:lvlJc w:val="left"/>
+      <w:pPr>
+        <w:ind w:left="1440" w:hanging="360"/>
+      </w:pPr>
+      <w:rPr>
+        <w:rFonts w:ascii="Courier New" w:hAnsi="Courier New" w:cs="Courier New" w:hint="default"/>
+      </w:rPr>
+    </w:lvl>
+    <w:lvl w:ilvl="2" w:tplc="10090005" w:tentative="1">
+      <w:start w:val="1"/>
+      <w:numFmt w:val="bullet"/>
+      <w:lvlText w:val=""/>
+      <w:lvlJc w:val="left"/>
+      <w:pPr>
+        <w:ind w:left="2160" w:hanging="360"/>
+      </w:pPr>
+      <w:rPr>
+        <w:rFonts w:ascii="Wingdings" w:hAnsi="Wingdings" w:hint="default"/>
+      </w:rPr>
+    </w:lvl>
+    <w:lvl w:ilvl="3" w:tplc="10090001" w:tentative="1">
+      <w:start w:val="1"/>
+      <w:numFmt w:val="bullet"/>
+      <w:lvlText w:val=""/>
+      <w:lvlJc w:val="left"/>
+      <w:pPr>
+        <w:ind w:left="2880" w:hanging="360"/>
+      </w:pPr>
+      <w:rPr>
+        <w:rFonts w:ascii="Symbol" w:hAnsi="Symbol" w:hint="default"/>
+      </w:rPr>
+    </w:lvl>
+    <w:lvl w:ilvl="4" w:tplc="10090003" w:tentative="1">
+      <w:start w:val="1"/>
+      <w:numFmt w:val="bullet"/>
+      <w:lvlText w:val="o"/>
+      <w:lvlJc w:val="left"/>
+      <w:pPr>
+        <w:ind w:left="3600" w:hanging="360"/>
+      </w:pPr>
+      <w:rPr>
+        <w:rFonts w:ascii="Courier New" w:hAnsi="Courier New" w:cs="Courier New" w:hint="default"/>
+      </w:rPr>
+    </w:lvl>
+    <w:lvl w:ilvl="5" w:tplc="10090005" w:tentative="1">
+      <w:start w:val="1"/>
+      <w:numFmt w:val="bullet"/>
+      <w:lvlText w:val=""/>
+      <w:lvlJc w:val="left"/>
+      <w:pPr>
+        <w:ind w:left="4320" w:hanging="360"/>
+      </w:pPr>
+      <w:rPr>
+        <w:rFonts w:ascii="Wingdings" w:hAnsi="Wingdings" w:hint="default"/>
+      </w:rPr>
+    </w:lvl>
+    <w:lvl w:ilvl="6" w:tplc="10090001" w:tentative="1">
+      <w:start w:val="1"/>
+      <w:numFmt w:val="bullet"/>
+      <w:lvlText w:val=""/>
+      <w:lvlJc w:val="left"/>
+      <w:pPr>
+        <w:ind w:left="5040" w:hanging="360"/>
+      </w:pPr>
+      <w:rPr>
+        <w:rFonts w:ascii="Symbol" w:hAnsi="Symbol" w:hint="default"/>
+      </w:rPr>
+    </w:lvl>
+    <w:lvl w:ilvl="7" w:tplc="10090003" w:tentative="1">
+      <w:start w:val="1"/>
+      <w:numFmt w:val="bullet"/>
+      <w:lvlText w:val="o"/>
+      <w:lvlJc w:val="left"/>
+      <w:pPr>
+        <w:ind w:left="5760" w:hanging="360"/>
+      </w:pPr>
+      <w:rPr>
+        <w:rFonts w:ascii="Courier New" w:hAnsi="Courier New" w:cs="Courier New" w:hint="default"/>
+      </w:rPr>
+    </w:lvl>
+    <w:lvl w:ilvl="8" w:tplc="10090005" w:tentative="1">
+      <w:start w:val="1"/>
+      <w:numFmt w:val="bullet"/>
+      <w:lvlText w:val=""/>
+      <w:lvlJc w:val="left"/>
+      <w:pPr>
+        <w:ind w:left="6480" w:hanging="360"/>
+      </w:pPr>
+      <w:rPr>
+        <w:rFonts w:ascii="Wingdings" w:hAnsi="Wingdings" w:hint="default"/>
+      </w:rPr>
+    </w:lvl>
+  </w:abstractNum>
   <w:num w:numId="1" w16cid:durableId="2018847608">
     <w:abstractNumId w:val="2"/>
   </w:num>
@@ -1313,6 +1651,12 @@
   </w:num>
   <w:num w:numId="3" w16cid:durableId="1493445280">
     <w:abstractNumId w:val="0"/>
+  </w:num>
+  <w:num w:numId="4" w16cid:durableId="478764077">
+    <w:abstractNumId w:val="3"/>
+  </w:num>
+  <w:num w:numId="5" w16cid:durableId="385835757">
+    <w:abstractNumId w:val="4"/>
   </w:num>
 </w:numbering>
 </file>

</xml_diff>

<commit_message>
adding py file of my wrapper function
</commit_message>
<xml_diff>
--- a/Log.docx
+++ b/Log.docx
@@ -148,8 +148,13 @@
     </w:p>
     <w:p>
       <w:r>
-        <w:t>Timed out, 11 times in a row</w:t>
-      </w:r>
+        <w:t xml:space="preserve">Timed out, 11 times in a </w:t>
+      </w:r>
+      <w:proofErr w:type="gramStart"/>
+      <w:r>
+        <w:t>row</w:t>
+      </w:r>
+      <w:proofErr w:type="gramEnd"/>
     </w:p>
     <w:p>
       <w:r>
@@ -364,8 +369,13 @@
     </w:p>
     <w:p>
       <w:r>
-        <w:t>Timed out, 4 times in a row</w:t>
-      </w:r>
+        <w:t xml:space="preserve">Timed out, 4 times in a </w:t>
+      </w:r>
+      <w:proofErr w:type="gramStart"/>
+      <w:r>
+        <w:t>row</w:t>
+      </w:r>
+      <w:proofErr w:type="gramEnd"/>
     </w:p>
     <w:p>
       <w:r>
@@ -1020,7 +1030,13 @@
         <w:pStyle w:val="Heading1"/>
       </w:pPr>
       <w:r>
-        <w:t>January 23, 2023</w:t>
+        <w:t>January 2</w:t>
+      </w:r>
+      <w:r>
+        <w:t>4</w:t>
+      </w:r>
+      <w:r>
+        <w:t>, 2023</w:t>
       </w:r>
     </w:p>
     <w:p>
@@ -1028,19 +1044,17 @@
         <w:pStyle w:val="ListParagraph"/>
         <w:numPr>
           <w:ilvl w:val="0"/>
-          <w:numId w:val="5"/>
+          <w:numId w:val="6"/>
         </w:numPr>
       </w:pPr>
       <w:r>
-        <w:t>To do:</w:t>
-      </w:r>
-    </w:p>
-    <w:p>
-      <w:pPr>
-        <w:pStyle w:val="ListParagraph"/>
-      </w:pPr>
-      <w:r>
-        <w:t xml:space="preserve">Create a “function” which takes the </w:t>
+        <w:t>Create</w:t>
+      </w:r>
+      <w:r>
+        <w:t>d</w:t>
+      </w:r>
+      <w:r>
+        <w:t xml:space="preserve"> a “function” which takes the </w:t>
       </w:r>
       <w:r>
         <w:rPr>
@@ -1050,22 +1064,20 @@
         <w:t>exact</w:t>
       </w:r>
       <w:r>
-        <w:t xml:space="preserve"> name of the drug as input and do some data validation.</w:t>
-      </w:r>
-    </w:p>
-    <w:p>
-      <w:pPr>
-        <w:pStyle w:val="ListParagraph"/>
-        <w:numPr>
-          <w:ilvl w:val="0"/>
-          <w:numId w:val="5"/>
-        </w:numPr>
-      </w:pPr>
-      <w:r>
-        <w:t xml:space="preserve">Try and wrap it in try-except blocks </w:t>
-      </w:r>
-    </w:p>
-    <w:p/>
+        <w:t xml:space="preserve"> name of the drug as input </w:t>
+      </w:r>
+      <w:r>
+        <w:t>and converted it to a .</w:t>
+      </w:r>
+      <w:proofErr w:type="spellStart"/>
+      <w:r>
+        <w:t>py</w:t>
+      </w:r>
+      <w:proofErr w:type="spellEnd"/>
+      <w:r>
+        <w:t xml:space="preserve"> file.</w:t>
+      </w:r>
+    </w:p>
     <w:sectPr>
       <w:pgSz w:w="12240" w:h="15840"/>
       <w:pgMar w:top="1440" w:right="1440" w:bottom="1440" w:left="1440" w:header="708" w:footer="708" w:gutter="0"/>
@@ -1418,6 +1430,119 @@
     </w:lvl>
   </w:abstractNum>
   <w:abstractNum w:abstractNumId="3" w15:restartNumberingAfterBreak="0">
+    <w:nsid w:val="567228E4"/>
+    <w:multiLevelType w:val="hybridMultilevel"/>
+    <w:tmpl w:val="D3503C10"/>
+    <w:lvl w:ilvl="0" w:tplc="10090001">
+      <w:start w:val="1"/>
+      <w:numFmt w:val="bullet"/>
+      <w:lvlText w:val=""/>
+      <w:lvlJc w:val="left"/>
+      <w:pPr>
+        <w:ind w:left="720" w:hanging="360"/>
+      </w:pPr>
+      <w:rPr>
+        <w:rFonts w:ascii="Symbol" w:hAnsi="Symbol" w:hint="default"/>
+      </w:rPr>
+    </w:lvl>
+    <w:lvl w:ilvl="1" w:tplc="10090003" w:tentative="1">
+      <w:start w:val="1"/>
+      <w:numFmt w:val="bullet"/>
+      <w:lvlText w:val="o"/>
+      <w:lvlJc w:val="left"/>
+      <w:pPr>
+        <w:ind w:left="1440" w:hanging="360"/>
+      </w:pPr>
+      <w:rPr>
+        <w:rFonts w:ascii="Courier New" w:hAnsi="Courier New" w:cs="Courier New" w:hint="default"/>
+      </w:rPr>
+    </w:lvl>
+    <w:lvl w:ilvl="2" w:tplc="10090005" w:tentative="1">
+      <w:start w:val="1"/>
+      <w:numFmt w:val="bullet"/>
+      <w:lvlText w:val=""/>
+      <w:lvlJc w:val="left"/>
+      <w:pPr>
+        <w:ind w:left="2160" w:hanging="360"/>
+      </w:pPr>
+      <w:rPr>
+        <w:rFonts w:ascii="Wingdings" w:hAnsi="Wingdings" w:hint="default"/>
+      </w:rPr>
+    </w:lvl>
+    <w:lvl w:ilvl="3" w:tplc="10090001" w:tentative="1">
+      <w:start w:val="1"/>
+      <w:numFmt w:val="bullet"/>
+      <w:lvlText w:val=""/>
+      <w:lvlJc w:val="left"/>
+      <w:pPr>
+        <w:ind w:left="2880" w:hanging="360"/>
+      </w:pPr>
+      <w:rPr>
+        <w:rFonts w:ascii="Symbol" w:hAnsi="Symbol" w:hint="default"/>
+      </w:rPr>
+    </w:lvl>
+    <w:lvl w:ilvl="4" w:tplc="10090003" w:tentative="1">
+      <w:start w:val="1"/>
+      <w:numFmt w:val="bullet"/>
+      <w:lvlText w:val="o"/>
+      <w:lvlJc w:val="left"/>
+      <w:pPr>
+        <w:ind w:left="3600" w:hanging="360"/>
+      </w:pPr>
+      <w:rPr>
+        <w:rFonts w:ascii="Courier New" w:hAnsi="Courier New" w:cs="Courier New" w:hint="default"/>
+      </w:rPr>
+    </w:lvl>
+    <w:lvl w:ilvl="5" w:tplc="10090005" w:tentative="1">
+      <w:start w:val="1"/>
+      <w:numFmt w:val="bullet"/>
+      <w:lvlText w:val=""/>
+      <w:lvlJc w:val="left"/>
+      <w:pPr>
+        <w:ind w:left="4320" w:hanging="360"/>
+      </w:pPr>
+      <w:rPr>
+        <w:rFonts w:ascii="Wingdings" w:hAnsi="Wingdings" w:hint="default"/>
+      </w:rPr>
+    </w:lvl>
+    <w:lvl w:ilvl="6" w:tplc="10090001" w:tentative="1">
+      <w:start w:val="1"/>
+      <w:numFmt w:val="bullet"/>
+      <w:lvlText w:val=""/>
+      <w:lvlJc w:val="left"/>
+      <w:pPr>
+        <w:ind w:left="5040" w:hanging="360"/>
+      </w:pPr>
+      <w:rPr>
+        <w:rFonts w:ascii="Symbol" w:hAnsi="Symbol" w:hint="default"/>
+      </w:rPr>
+    </w:lvl>
+    <w:lvl w:ilvl="7" w:tplc="10090003" w:tentative="1">
+      <w:start w:val="1"/>
+      <w:numFmt w:val="bullet"/>
+      <w:lvlText w:val="o"/>
+      <w:lvlJc w:val="left"/>
+      <w:pPr>
+        <w:ind w:left="5760" w:hanging="360"/>
+      </w:pPr>
+      <w:rPr>
+        <w:rFonts w:ascii="Courier New" w:hAnsi="Courier New" w:cs="Courier New" w:hint="default"/>
+      </w:rPr>
+    </w:lvl>
+    <w:lvl w:ilvl="8" w:tplc="10090005" w:tentative="1">
+      <w:start w:val="1"/>
+      <w:numFmt w:val="bullet"/>
+      <w:lvlText w:val=""/>
+      <w:lvlJc w:val="left"/>
+      <w:pPr>
+        <w:ind w:left="6480" w:hanging="360"/>
+      </w:pPr>
+      <w:rPr>
+        <w:rFonts w:ascii="Wingdings" w:hAnsi="Wingdings" w:hint="default"/>
+      </w:rPr>
+    </w:lvl>
+  </w:abstractNum>
+  <w:abstractNum w:abstractNumId="4" w15:restartNumberingAfterBreak="0">
     <w:nsid w:val="62C26D75"/>
     <w:multiLevelType w:val="hybridMultilevel"/>
     <w:tmpl w:val="DECA9750"/>
@@ -1530,7 +1655,7 @@
       </w:rPr>
     </w:lvl>
   </w:abstractNum>
-  <w:abstractNum w:abstractNumId="4" w15:restartNumberingAfterBreak="0">
+  <w:abstractNum w:abstractNumId="5" w15:restartNumberingAfterBreak="0">
     <w:nsid w:val="6A4D5BBE"/>
     <w:multiLevelType w:val="hybridMultilevel"/>
     <w:tmpl w:val="097E6EA2"/>
@@ -1653,10 +1778,13 @@
     <w:abstractNumId w:val="0"/>
   </w:num>
   <w:num w:numId="4" w16cid:durableId="478764077">
-    <w:abstractNumId w:val="3"/>
+    <w:abstractNumId w:val="4"/>
   </w:num>
   <w:num w:numId="5" w16cid:durableId="385835757">
-    <w:abstractNumId w:val="4"/>
+    <w:abstractNumId w:val="5"/>
+  </w:num>
+  <w:num w:numId="6" w16cid:durableId="1358509601">
+    <w:abstractNumId w:val="3"/>
   </w:num>
 </w:numbering>
 </file>

</xml_diff>

<commit_message>
Made function, data-validation, try-except added
</commit_message>
<xml_diff>
--- a/Log.docx
+++ b/Log.docx
@@ -148,13 +148,8 @@
     </w:p>
     <w:p>
       <w:r>
-        <w:t xml:space="preserve">Timed out, 11 times in a </w:t>
-      </w:r>
-      <w:proofErr w:type="gramStart"/>
-      <w:r>
-        <w:t>row</w:t>
-      </w:r>
-      <w:proofErr w:type="gramEnd"/>
+        <w:t>Timed out, 11 times in a row</w:t>
+      </w:r>
     </w:p>
     <w:p>
       <w:r>
@@ -369,13 +364,8 @@
     </w:p>
     <w:p>
       <w:r>
-        <w:t xml:space="preserve">Timed out, 4 times in a </w:t>
-      </w:r>
-      <w:proofErr w:type="gramStart"/>
-      <w:r>
-        <w:t>row</w:t>
-      </w:r>
-      <w:proofErr w:type="gramEnd"/>
+        <w:t>Timed out, 4 times in a row</w:t>
+      </w:r>
     </w:p>
     <w:p>
       <w:r>
@@ -1067,15 +1057,104 @@
         <w:t xml:space="preserve"> name of the drug as input </w:t>
       </w:r>
       <w:r>
-        <w:t>and converted it to a .</w:t>
-      </w:r>
-      <w:proofErr w:type="spellStart"/>
-      <w:r>
-        <w:t>py</w:t>
-      </w:r>
-      <w:proofErr w:type="spellEnd"/>
-      <w:r>
-        <w:t xml:space="preserve"> file.</w:t>
+        <w:t>and converted it to a .py file.</w:t>
+      </w:r>
+    </w:p>
+    <w:p>
+      <w:pPr>
+        <w:pStyle w:val="ListParagraph"/>
+        <w:numPr>
+          <w:ilvl w:val="0"/>
+          <w:numId w:val="6"/>
+        </w:numPr>
+      </w:pPr>
+      <w:r>
+        <w:t>Driver code file made to check if the py file is working</w:t>
+      </w:r>
+    </w:p>
+    <w:p>
+      <w:pPr>
+        <w:pStyle w:val="ListParagraph"/>
+        <w:numPr>
+          <w:ilvl w:val="0"/>
+          <w:numId w:val="6"/>
+        </w:numPr>
+      </w:pPr>
+      <w:r>
+        <w:t>VimFunction_code updated to match the contents in py file</w:t>
+      </w:r>
+    </w:p>
+    <w:p>
+      <w:pPr>
+        <w:pStyle w:val="Heading1"/>
+      </w:pPr>
+      <w:r>
+        <w:t>January 25, 2023</w:t>
+      </w:r>
+    </w:p>
+    <w:p>
+      <w:pPr>
+        <w:pStyle w:val="ListParagraph"/>
+        <w:numPr>
+          <w:ilvl w:val="0"/>
+          <w:numId w:val="7"/>
+        </w:numPr>
+      </w:pPr>
+      <w:r>
+        <w:t>Converted the code to a function that can be called rather than just code for which user inout was being hard-coded.</w:t>
+      </w:r>
+    </w:p>
+    <w:p>
+      <w:pPr>
+        <w:pStyle w:val="ListParagraph"/>
+        <w:numPr>
+          <w:ilvl w:val="0"/>
+          <w:numId w:val="7"/>
+        </w:numPr>
+      </w:pPr>
+      <w:r>
+        <w:t>Data validation equivalent for the user input. Checked to see if the user input matches any records returned by the API, if not, stop the program with a message.</w:t>
+      </w:r>
+    </w:p>
+    <w:p>
+      <w:pPr>
+        <w:pStyle w:val="ListParagraph"/>
+        <w:numPr>
+          <w:ilvl w:val="0"/>
+          <w:numId w:val="7"/>
+        </w:numPr>
+      </w:pPr>
+      <w:r>
+        <w:t>Try and except block</w:t>
+      </w:r>
+      <w:r>
+        <w:t xml:space="preserve"> implemented where the get request is made.</w:t>
+      </w:r>
+    </w:p>
+    <w:p>
+      <w:pPr>
+        <w:pStyle w:val="Heading1"/>
+      </w:pPr>
+      <w:r>
+        <w:t>January 26, 2023</w:t>
+      </w:r>
+    </w:p>
+    <w:p>
+      <w:pPr>
+        <w:pStyle w:val="ListParagraph"/>
+        <w:numPr>
+          <w:ilvl w:val="0"/>
+          <w:numId w:val="8"/>
+        </w:numPr>
+      </w:pPr>
+      <w:r>
+        <w:t xml:space="preserve">Write </w:t>
+      </w:r>
+      <w:r>
+        <w:t xml:space="preserve">unit </w:t>
+      </w:r>
+      <w:r>
+        <w:t>test files</w:t>
       </w:r>
     </w:p>
     <w:sectPr>
@@ -1204,6 +1283,119 @@
     </w:lvl>
   </w:abstractNum>
   <w:abstractNum w:abstractNumId="1" w15:restartNumberingAfterBreak="0">
+    <w:nsid w:val="2B370D00"/>
+    <w:multiLevelType w:val="hybridMultilevel"/>
+    <w:tmpl w:val="C458ED46"/>
+    <w:lvl w:ilvl="0" w:tplc="10090001">
+      <w:start w:val="1"/>
+      <w:numFmt w:val="bullet"/>
+      <w:lvlText w:val=""/>
+      <w:lvlJc w:val="left"/>
+      <w:pPr>
+        <w:ind w:left="720" w:hanging="360"/>
+      </w:pPr>
+      <w:rPr>
+        <w:rFonts w:ascii="Symbol" w:hAnsi="Symbol" w:hint="default"/>
+      </w:rPr>
+    </w:lvl>
+    <w:lvl w:ilvl="1" w:tplc="10090003" w:tentative="1">
+      <w:start w:val="1"/>
+      <w:numFmt w:val="bullet"/>
+      <w:lvlText w:val="o"/>
+      <w:lvlJc w:val="left"/>
+      <w:pPr>
+        <w:ind w:left="1440" w:hanging="360"/>
+      </w:pPr>
+      <w:rPr>
+        <w:rFonts w:ascii="Courier New" w:hAnsi="Courier New" w:cs="Courier New" w:hint="default"/>
+      </w:rPr>
+    </w:lvl>
+    <w:lvl w:ilvl="2" w:tplc="10090005" w:tentative="1">
+      <w:start w:val="1"/>
+      <w:numFmt w:val="bullet"/>
+      <w:lvlText w:val=""/>
+      <w:lvlJc w:val="left"/>
+      <w:pPr>
+        <w:ind w:left="2160" w:hanging="360"/>
+      </w:pPr>
+      <w:rPr>
+        <w:rFonts w:ascii="Wingdings" w:hAnsi="Wingdings" w:hint="default"/>
+      </w:rPr>
+    </w:lvl>
+    <w:lvl w:ilvl="3" w:tplc="10090001" w:tentative="1">
+      <w:start w:val="1"/>
+      <w:numFmt w:val="bullet"/>
+      <w:lvlText w:val=""/>
+      <w:lvlJc w:val="left"/>
+      <w:pPr>
+        <w:ind w:left="2880" w:hanging="360"/>
+      </w:pPr>
+      <w:rPr>
+        <w:rFonts w:ascii="Symbol" w:hAnsi="Symbol" w:hint="default"/>
+      </w:rPr>
+    </w:lvl>
+    <w:lvl w:ilvl="4" w:tplc="10090003" w:tentative="1">
+      <w:start w:val="1"/>
+      <w:numFmt w:val="bullet"/>
+      <w:lvlText w:val="o"/>
+      <w:lvlJc w:val="left"/>
+      <w:pPr>
+        <w:ind w:left="3600" w:hanging="360"/>
+      </w:pPr>
+      <w:rPr>
+        <w:rFonts w:ascii="Courier New" w:hAnsi="Courier New" w:cs="Courier New" w:hint="default"/>
+      </w:rPr>
+    </w:lvl>
+    <w:lvl w:ilvl="5" w:tplc="10090005" w:tentative="1">
+      <w:start w:val="1"/>
+      <w:numFmt w:val="bullet"/>
+      <w:lvlText w:val=""/>
+      <w:lvlJc w:val="left"/>
+      <w:pPr>
+        <w:ind w:left="4320" w:hanging="360"/>
+      </w:pPr>
+      <w:rPr>
+        <w:rFonts w:ascii="Wingdings" w:hAnsi="Wingdings" w:hint="default"/>
+      </w:rPr>
+    </w:lvl>
+    <w:lvl w:ilvl="6" w:tplc="10090001" w:tentative="1">
+      <w:start w:val="1"/>
+      <w:numFmt w:val="bullet"/>
+      <w:lvlText w:val=""/>
+      <w:lvlJc w:val="left"/>
+      <w:pPr>
+        <w:ind w:left="5040" w:hanging="360"/>
+      </w:pPr>
+      <w:rPr>
+        <w:rFonts w:ascii="Symbol" w:hAnsi="Symbol" w:hint="default"/>
+      </w:rPr>
+    </w:lvl>
+    <w:lvl w:ilvl="7" w:tplc="10090003" w:tentative="1">
+      <w:start w:val="1"/>
+      <w:numFmt w:val="bullet"/>
+      <w:lvlText w:val="o"/>
+      <w:lvlJc w:val="left"/>
+      <w:pPr>
+        <w:ind w:left="5760" w:hanging="360"/>
+      </w:pPr>
+      <w:rPr>
+        <w:rFonts w:ascii="Courier New" w:hAnsi="Courier New" w:cs="Courier New" w:hint="default"/>
+      </w:rPr>
+    </w:lvl>
+    <w:lvl w:ilvl="8" w:tplc="10090005" w:tentative="1">
+      <w:start w:val="1"/>
+      <w:numFmt w:val="bullet"/>
+      <w:lvlText w:val=""/>
+      <w:lvlJc w:val="left"/>
+      <w:pPr>
+        <w:ind w:left="6480" w:hanging="360"/>
+      </w:pPr>
+      <w:rPr>
+        <w:rFonts w:ascii="Wingdings" w:hAnsi="Wingdings" w:hint="default"/>
+      </w:rPr>
+    </w:lvl>
+  </w:abstractNum>
+  <w:abstractNum w:abstractNumId="2" w15:restartNumberingAfterBreak="0">
     <w:nsid w:val="42CE0892"/>
     <w:multiLevelType w:val="hybridMultilevel"/>
     <w:tmpl w:val="0B24AA62"/>
@@ -1316,7 +1508,7 @@
       </w:rPr>
     </w:lvl>
   </w:abstractNum>
-  <w:abstractNum w:abstractNumId="2" w15:restartNumberingAfterBreak="0">
+  <w:abstractNum w:abstractNumId="3" w15:restartNumberingAfterBreak="0">
     <w:nsid w:val="46311A50"/>
     <w:multiLevelType w:val="hybridMultilevel"/>
     <w:tmpl w:val="37A068A0"/>
@@ -1429,7 +1621,7 @@
       </w:rPr>
     </w:lvl>
   </w:abstractNum>
-  <w:abstractNum w:abstractNumId="3" w15:restartNumberingAfterBreak="0">
+  <w:abstractNum w:abstractNumId="4" w15:restartNumberingAfterBreak="0">
     <w:nsid w:val="567228E4"/>
     <w:multiLevelType w:val="hybridMultilevel"/>
     <w:tmpl w:val="D3503C10"/>
@@ -1542,7 +1734,120 @@
       </w:rPr>
     </w:lvl>
   </w:abstractNum>
-  <w:abstractNum w:abstractNumId="4" w15:restartNumberingAfterBreak="0">
+  <w:abstractNum w:abstractNumId="5" w15:restartNumberingAfterBreak="0">
+    <w:nsid w:val="62A05573"/>
+    <w:multiLevelType w:val="hybridMultilevel"/>
+    <w:tmpl w:val="DD56C966"/>
+    <w:lvl w:ilvl="0" w:tplc="10090001">
+      <w:start w:val="1"/>
+      <w:numFmt w:val="bullet"/>
+      <w:lvlText w:val=""/>
+      <w:lvlJc w:val="left"/>
+      <w:pPr>
+        <w:ind w:left="720" w:hanging="360"/>
+      </w:pPr>
+      <w:rPr>
+        <w:rFonts w:ascii="Symbol" w:hAnsi="Symbol" w:hint="default"/>
+      </w:rPr>
+    </w:lvl>
+    <w:lvl w:ilvl="1" w:tplc="10090003" w:tentative="1">
+      <w:start w:val="1"/>
+      <w:numFmt w:val="bullet"/>
+      <w:lvlText w:val="o"/>
+      <w:lvlJc w:val="left"/>
+      <w:pPr>
+        <w:ind w:left="1440" w:hanging="360"/>
+      </w:pPr>
+      <w:rPr>
+        <w:rFonts w:ascii="Courier New" w:hAnsi="Courier New" w:cs="Courier New" w:hint="default"/>
+      </w:rPr>
+    </w:lvl>
+    <w:lvl w:ilvl="2" w:tplc="10090005" w:tentative="1">
+      <w:start w:val="1"/>
+      <w:numFmt w:val="bullet"/>
+      <w:lvlText w:val=""/>
+      <w:lvlJc w:val="left"/>
+      <w:pPr>
+        <w:ind w:left="2160" w:hanging="360"/>
+      </w:pPr>
+      <w:rPr>
+        <w:rFonts w:ascii="Wingdings" w:hAnsi="Wingdings" w:hint="default"/>
+      </w:rPr>
+    </w:lvl>
+    <w:lvl w:ilvl="3" w:tplc="10090001" w:tentative="1">
+      <w:start w:val="1"/>
+      <w:numFmt w:val="bullet"/>
+      <w:lvlText w:val=""/>
+      <w:lvlJc w:val="left"/>
+      <w:pPr>
+        <w:ind w:left="2880" w:hanging="360"/>
+      </w:pPr>
+      <w:rPr>
+        <w:rFonts w:ascii="Symbol" w:hAnsi="Symbol" w:hint="default"/>
+      </w:rPr>
+    </w:lvl>
+    <w:lvl w:ilvl="4" w:tplc="10090003" w:tentative="1">
+      <w:start w:val="1"/>
+      <w:numFmt w:val="bullet"/>
+      <w:lvlText w:val="o"/>
+      <w:lvlJc w:val="left"/>
+      <w:pPr>
+        <w:ind w:left="3600" w:hanging="360"/>
+      </w:pPr>
+      <w:rPr>
+        <w:rFonts w:ascii="Courier New" w:hAnsi="Courier New" w:cs="Courier New" w:hint="default"/>
+      </w:rPr>
+    </w:lvl>
+    <w:lvl w:ilvl="5" w:tplc="10090005" w:tentative="1">
+      <w:start w:val="1"/>
+      <w:numFmt w:val="bullet"/>
+      <w:lvlText w:val=""/>
+      <w:lvlJc w:val="left"/>
+      <w:pPr>
+        <w:ind w:left="4320" w:hanging="360"/>
+      </w:pPr>
+      <w:rPr>
+        <w:rFonts w:ascii="Wingdings" w:hAnsi="Wingdings" w:hint="default"/>
+      </w:rPr>
+    </w:lvl>
+    <w:lvl w:ilvl="6" w:tplc="10090001" w:tentative="1">
+      <w:start w:val="1"/>
+      <w:numFmt w:val="bullet"/>
+      <w:lvlText w:val=""/>
+      <w:lvlJc w:val="left"/>
+      <w:pPr>
+        <w:ind w:left="5040" w:hanging="360"/>
+      </w:pPr>
+      <w:rPr>
+        <w:rFonts w:ascii="Symbol" w:hAnsi="Symbol" w:hint="default"/>
+      </w:rPr>
+    </w:lvl>
+    <w:lvl w:ilvl="7" w:tplc="10090003" w:tentative="1">
+      <w:start w:val="1"/>
+      <w:numFmt w:val="bullet"/>
+      <w:lvlText w:val="o"/>
+      <w:lvlJc w:val="left"/>
+      <w:pPr>
+        <w:ind w:left="5760" w:hanging="360"/>
+      </w:pPr>
+      <w:rPr>
+        <w:rFonts w:ascii="Courier New" w:hAnsi="Courier New" w:cs="Courier New" w:hint="default"/>
+      </w:rPr>
+    </w:lvl>
+    <w:lvl w:ilvl="8" w:tplc="10090005" w:tentative="1">
+      <w:start w:val="1"/>
+      <w:numFmt w:val="bullet"/>
+      <w:lvlText w:val=""/>
+      <w:lvlJc w:val="left"/>
+      <w:pPr>
+        <w:ind w:left="6480" w:hanging="360"/>
+      </w:pPr>
+      <w:rPr>
+        <w:rFonts w:ascii="Wingdings" w:hAnsi="Wingdings" w:hint="default"/>
+      </w:rPr>
+    </w:lvl>
+  </w:abstractNum>
+  <w:abstractNum w:abstractNumId="6" w15:restartNumberingAfterBreak="0">
     <w:nsid w:val="62C26D75"/>
     <w:multiLevelType w:val="hybridMultilevel"/>
     <w:tmpl w:val="DECA9750"/>
@@ -1655,7 +1960,7 @@
       </w:rPr>
     </w:lvl>
   </w:abstractNum>
-  <w:abstractNum w:abstractNumId="5" w15:restartNumberingAfterBreak="0">
+  <w:abstractNum w:abstractNumId="7" w15:restartNumberingAfterBreak="0">
     <w:nsid w:val="6A4D5BBE"/>
     <w:multiLevelType w:val="hybridMultilevel"/>
     <w:tmpl w:val="097E6EA2"/>
@@ -1769,22 +2074,28 @@
     </w:lvl>
   </w:abstractNum>
   <w:num w:numId="1" w16cid:durableId="2018847608">
-    <w:abstractNumId w:val="2"/>
+    <w:abstractNumId w:val="3"/>
   </w:num>
   <w:num w:numId="2" w16cid:durableId="785931445">
-    <w:abstractNumId w:val="1"/>
+    <w:abstractNumId w:val="2"/>
   </w:num>
   <w:num w:numId="3" w16cid:durableId="1493445280">
     <w:abstractNumId w:val="0"/>
   </w:num>
   <w:num w:numId="4" w16cid:durableId="478764077">
+    <w:abstractNumId w:val="6"/>
+  </w:num>
+  <w:num w:numId="5" w16cid:durableId="385835757">
+    <w:abstractNumId w:val="7"/>
+  </w:num>
+  <w:num w:numId="6" w16cid:durableId="1358509601">
     <w:abstractNumId w:val="4"/>
   </w:num>
-  <w:num w:numId="5" w16cid:durableId="385835757">
+  <w:num w:numId="7" w16cid:durableId="1421216145">
+    <w:abstractNumId w:val="1"/>
+  </w:num>
+  <w:num w:numId="8" w16cid:durableId="1327706377">
     <w:abstractNumId w:val="5"/>
-  </w:num>
-  <w:num w:numId="6" w16cid:durableId="1358509601">
-    <w:abstractNumId w:val="3"/>
   </w:num>
 </w:numbering>
 </file>

</xml_diff>

<commit_message>
added new py file, updated log, tried fixing the 5000 max lines issue
</commit_message>
<xml_diff>
--- a/Log.docx
+++ b/Log.docx
@@ -1148,14 +1148,198 @@
         </w:numPr>
       </w:pPr>
       <w:r>
-        <w:t xml:space="preserve">Write </w:t>
-      </w:r>
-      <w:r>
-        <w:t xml:space="preserve">unit </w:t>
-      </w:r>
-      <w:r>
-        <w:t>test files</w:t>
-      </w:r>
+        <w:t xml:space="preserve">Kenny pointed out that the code was not working for certain brand_names like </w:t>
+      </w:r>
+      <w:r>
+        <w:t xml:space="preserve">"ISOPTO CARBACHOL 3%" </w:t>
+      </w:r>
+      <w:r>
+        <w:t xml:space="preserve">and </w:t>
+      </w:r>
+      <w:r>
+        <w:t xml:space="preserve">"PLACIDYL CAP 200MG" </w:t>
+      </w:r>
+      <w:r>
+        <w:t>and recommended having a look at the issue.</w:t>
+      </w:r>
+    </w:p>
+    <w:p>
+      <w:pPr>
+        <w:pStyle w:val="ListParagraph"/>
+        <w:numPr>
+          <w:ilvl w:val="0"/>
+          <w:numId w:val="8"/>
+        </w:numPr>
+      </w:pPr>
+      <w:r>
+        <w:t>It was decided that this code will be referred/referenced by all groupmates to have uniformity in the code and save some development effort and make it easier to merge code later</w:t>
+      </w:r>
+      <w:r>
+        <w:t>.</w:t>
+      </w:r>
+    </w:p>
+    <w:p>
+      <w:pPr>
+        <w:pStyle w:val="Heading1"/>
+      </w:pPr>
+      <w:r>
+        <w:t>January 27, 2023</w:t>
+      </w:r>
+    </w:p>
+    <w:p>
+      <w:pPr>
+        <w:pStyle w:val="ListParagraph"/>
+        <w:numPr>
+          <w:ilvl w:val="0"/>
+          <w:numId w:val="9"/>
+        </w:numPr>
+      </w:pPr>
+      <w:r>
+        <w:t>The issue that Kenny pointed out was looked into and turns out Python only reads a maximum of approximately 5000 rows of responses from a API call and that was the issue.</w:t>
+      </w:r>
+    </w:p>
+    <w:p>
+      <w:pPr>
+        <w:pStyle w:val="ListParagraph"/>
+        <w:numPr>
+          <w:ilvl w:val="0"/>
+          <w:numId w:val="9"/>
+        </w:numPr>
+      </w:pPr>
+      <w:r>
+        <w:t>Tried some fixes that were found on the net but none seemed to work. The biggest hunch was processing response in chunks and getting the complete response from there. The problem with this was that the string that had all the chunks together was very big and soon as it was decoded using json.loads(), it would again limit the responses.</w:t>
+      </w:r>
+    </w:p>
+    <w:p>
+      <w:pPr>
+        <w:pStyle w:val="ListParagraph"/>
+        <w:numPr>
+          <w:ilvl w:val="0"/>
+          <w:numId w:val="9"/>
+        </w:numPr>
+      </w:pPr>
+      <w:r>
+        <w:t>The solution found thus far is to read the response from the API website and save it as a json file locally.</w:t>
+      </w:r>
+    </w:p>
+    <w:p>
+      <w:pPr>
+        <w:pStyle w:val="ListParagraph"/>
+        <w:numPr>
+          <w:ilvl w:val="0"/>
+          <w:numId w:val="9"/>
+        </w:numPr>
+      </w:pPr>
+      <w:r>
+        <w:t>This way we already have the entire database of drugs with multiple details like:</w:t>
+      </w:r>
+    </w:p>
+    <w:p>
+      <w:pPr>
+        <w:pStyle w:val="ListParagraph"/>
+      </w:pPr>
+      <w:r>
+        <w:lastRenderedPageBreak/>
+        <w:drawing>
+          <wp:inline distT="0" distB="0" distL="0" distR="0" wp14:anchorId="59CD3B83" wp14:editId="3170F239">
+            <wp:extent cx="3696020" cy="1638442"/>
+            <wp:effectExtent l="0" t="0" r="0" b="0"/>
+            <wp:docPr id="20" name="Picture 20" descr="Text&#10;&#10;Description automatically generated"/>
+            <wp:cNvGraphicFramePr>
+              <a:graphicFrameLocks xmlns:a="http://schemas.openxmlformats.org/drawingml/2006/main" noChangeAspect="1"/>
+            </wp:cNvGraphicFramePr>
+            <a:graphic xmlns:a="http://schemas.openxmlformats.org/drawingml/2006/main">
+              <a:graphicData uri="http://schemas.openxmlformats.org/drawingml/2006/picture">
+                <pic:pic xmlns:pic="http://schemas.openxmlformats.org/drawingml/2006/picture">
+                  <pic:nvPicPr>
+                    <pic:cNvPr id="20" name="Picture 20" descr="Text&#10;&#10;Description automatically generated"/>
+                    <pic:cNvPicPr/>
+                  </pic:nvPicPr>
+                  <pic:blipFill>
+                    <a:blip r:embed="rId27"/>
+                    <a:stretch>
+                      <a:fillRect/>
+                    </a:stretch>
+                  </pic:blipFill>
+                  <pic:spPr>
+                    <a:xfrm>
+                      <a:off x="0" y="0"/>
+                      <a:ext cx="3696020" cy="1638442"/>
+                    </a:xfrm>
+                    <a:prstGeom prst="rect">
+                      <a:avLst/>
+                    </a:prstGeom>
+                  </pic:spPr>
+                </pic:pic>
+              </a:graphicData>
+            </a:graphic>
+          </wp:inline>
+        </w:drawing>
+      </w:r>
+    </w:p>
+    <w:p>
+      <w:pPr>
+        <w:pStyle w:val="ListParagraph"/>
+        <w:numPr>
+          <w:ilvl w:val="0"/>
+          <w:numId w:val="9"/>
+        </w:numPr>
+      </w:pPr>
+      <w:r>
+        <w:t>This json file can periodically be updated and it will work fine. This will enable us to find the drug_code (id) from the name of the brand that the user will enter and we can search for the route and form of that drug.</w:t>
+      </w:r>
+    </w:p>
+    <w:p>
+      <w:pPr>
+        <w:pStyle w:val="ListParagraph"/>
+        <w:numPr>
+          <w:ilvl w:val="0"/>
+          <w:numId w:val="9"/>
+        </w:numPr>
+      </w:pPr>
+      <w:r>
+        <w:t>Added new py file till we decide which one we will use</w:t>
+      </w:r>
+    </w:p>
+    <w:p>
+      <w:pPr>
+        <w:pStyle w:val="ListParagraph"/>
+        <w:numPr>
+          <w:ilvl w:val="0"/>
+          <w:numId w:val="9"/>
+        </w:numPr>
+      </w:pPr>
+      <w:r>
+        <w:t>Added code for new py file in .ipynb file if we need any changes this can be used for it</w:t>
+      </w:r>
+    </w:p>
+    <w:p>
+      <w:pPr>
+        <w:pStyle w:val="Heading1"/>
+      </w:pPr>
+      <w:r>
+        <w:t>January 28, 2023</w:t>
+      </w:r>
+    </w:p>
+    <w:p>
+      <w:pPr>
+        <w:pStyle w:val="ListParagraph"/>
+        <w:numPr>
+          <w:ilvl w:val="0"/>
+          <w:numId w:val="10"/>
+        </w:numPr>
+      </w:pPr>
+      <w:r>
+        <w:t xml:space="preserve">To do: </w:t>
+      </w:r>
+      <w:r>
+        <w:t>Create test files</w:t>
+      </w:r>
+    </w:p>
+    <w:p>
+      <w:pPr>
+        <w:ind w:left="360"/>
+      </w:pPr>
     </w:p>
     <w:sectPr>
       <w:pgSz w:w="12240" w:h="15840"/>
@@ -1735,6 +1919,232 @@
     </w:lvl>
   </w:abstractNum>
   <w:abstractNum w:abstractNumId="5" w15:restartNumberingAfterBreak="0">
+    <w:nsid w:val="576E6539"/>
+    <w:multiLevelType w:val="hybridMultilevel"/>
+    <w:tmpl w:val="9D88DFF2"/>
+    <w:lvl w:ilvl="0" w:tplc="10090001">
+      <w:start w:val="1"/>
+      <w:numFmt w:val="bullet"/>
+      <w:lvlText w:val=""/>
+      <w:lvlJc w:val="left"/>
+      <w:pPr>
+        <w:ind w:left="720" w:hanging="360"/>
+      </w:pPr>
+      <w:rPr>
+        <w:rFonts w:ascii="Symbol" w:hAnsi="Symbol" w:hint="default"/>
+      </w:rPr>
+    </w:lvl>
+    <w:lvl w:ilvl="1" w:tplc="10090003" w:tentative="1">
+      <w:start w:val="1"/>
+      <w:numFmt w:val="bullet"/>
+      <w:lvlText w:val="o"/>
+      <w:lvlJc w:val="left"/>
+      <w:pPr>
+        <w:ind w:left="1440" w:hanging="360"/>
+      </w:pPr>
+      <w:rPr>
+        <w:rFonts w:ascii="Courier New" w:hAnsi="Courier New" w:cs="Courier New" w:hint="default"/>
+      </w:rPr>
+    </w:lvl>
+    <w:lvl w:ilvl="2" w:tplc="10090005" w:tentative="1">
+      <w:start w:val="1"/>
+      <w:numFmt w:val="bullet"/>
+      <w:lvlText w:val=""/>
+      <w:lvlJc w:val="left"/>
+      <w:pPr>
+        <w:ind w:left="2160" w:hanging="360"/>
+      </w:pPr>
+      <w:rPr>
+        <w:rFonts w:ascii="Wingdings" w:hAnsi="Wingdings" w:hint="default"/>
+      </w:rPr>
+    </w:lvl>
+    <w:lvl w:ilvl="3" w:tplc="10090001" w:tentative="1">
+      <w:start w:val="1"/>
+      <w:numFmt w:val="bullet"/>
+      <w:lvlText w:val=""/>
+      <w:lvlJc w:val="left"/>
+      <w:pPr>
+        <w:ind w:left="2880" w:hanging="360"/>
+      </w:pPr>
+      <w:rPr>
+        <w:rFonts w:ascii="Symbol" w:hAnsi="Symbol" w:hint="default"/>
+      </w:rPr>
+    </w:lvl>
+    <w:lvl w:ilvl="4" w:tplc="10090003" w:tentative="1">
+      <w:start w:val="1"/>
+      <w:numFmt w:val="bullet"/>
+      <w:lvlText w:val="o"/>
+      <w:lvlJc w:val="left"/>
+      <w:pPr>
+        <w:ind w:left="3600" w:hanging="360"/>
+      </w:pPr>
+      <w:rPr>
+        <w:rFonts w:ascii="Courier New" w:hAnsi="Courier New" w:cs="Courier New" w:hint="default"/>
+      </w:rPr>
+    </w:lvl>
+    <w:lvl w:ilvl="5" w:tplc="10090005" w:tentative="1">
+      <w:start w:val="1"/>
+      <w:numFmt w:val="bullet"/>
+      <w:lvlText w:val=""/>
+      <w:lvlJc w:val="left"/>
+      <w:pPr>
+        <w:ind w:left="4320" w:hanging="360"/>
+      </w:pPr>
+      <w:rPr>
+        <w:rFonts w:ascii="Wingdings" w:hAnsi="Wingdings" w:hint="default"/>
+      </w:rPr>
+    </w:lvl>
+    <w:lvl w:ilvl="6" w:tplc="10090001" w:tentative="1">
+      <w:start w:val="1"/>
+      <w:numFmt w:val="bullet"/>
+      <w:lvlText w:val=""/>
+      <w:lvlJc w:val="left"/>
+      <w:pPr>
+        <w:ind w:left="5040" w:hanging="360"/>
+      </w:pPr>
+      <w:rPr>
+        <w:rFonts w:ascii="Symbol" w:hAnsi="Symbol" w:hint="default"/>
+      </w:rPr>
+    </w:lvl>
+    <w:lvl w:ilvl="7" w:tplc="10090003" w:tentative="1">
+      <w:start w:val="1"/>
+      <w:numFmt w:val="bullet"/>
+      <w:lvlText w:val="o"/>
+      <w:lvlJc w:val="left"/>
+      <w:pPr>
+        <w:ind w:left="5760" w:hanging="360"/>
+      </w:pPr>
+      <w:rPr>
+        <w:rFonts w:ascii="Courier New" w:hAnsi="Courier New" w:cs="Courier New" w:hint="default"/>
+      </w:rPr>
+    </w:lvl>
+    <w:lvl w:ilvl="8" w:tplc="10090005" w:tentative="1">
+      <w:start w:val="1"/>
+      <w:numFmt w:val="bullet"/>
+      <w:lvlText w:val=""/>
+      <w:lvlJc w:val="left"/>
+      <w:pPr>
+        <w:ind w:left="6480" w:hanging="360"/>
+      </w:pPr>
+      <w:rPr>
+        <w:rFonts w:ascii="Wingdings" w:hAnsi="Wingdings" w:hint="default"/>
+      </w:rPr>
+    </w:lvl>
+  </w:abstractNum>
+  <w:abstractNum w:abstractNumId="6" w15:restartNumberingAfterBreak="0">
+    <w:nsid w:val="5830722C"/>
+    <w:multiLevelType w:val="hybridMultilevel"/>
+    <w:tmpl w:val="C726968E"/>
+    <w:lvl w:ilvl="0" w:tplc="10090001">
+      <w:start w:val="1"/>
+      <w:numFmt w:val="bullet"/>
+      <w:lvlText w:val=""/>
+      <w:lvlJc w:val="left"/>
+      <w:pPr>
+        <w:ind w:left="720" w:hanging="360"/>
+      </w:pPr>
+      <w:rPr>
+        <w:rFonts w:ascii="Symbol" w:hAnsi="Symbol" w:hint="default"/>
+      </w:rPr>
+    </w:lvl>
+    <w:lvl w:ilvl="1" w:tplc="10090003" w:tentative="1">
+      <w:start w:val="1"/>
+      <w:numFmt w:val="bullet"/>
+      <w:lvlText w:val="o"/>
+      <w:lvlJc w:val="left"/>
+      <w:pPr>
+        <w:ind w:left="1440" w:hanging="360"/>
+      </w:pPr>
+      <w:rPr>
+        <w:rFonts w:ascii="Courier New" w:hAnsi="Courier New" w:cs="Courier New" w:hint="default"/>
+      </w:rPr>
+    </w:lvl>
+    <w:lvl w:ilvl="2" w:tplc="10090005" w:tentative="1">
+      <w:start w:val="1"/>
+      <w:numFmt w:val="bullet"/>
+      <w:lvlText w:val=""/>
+      <w:lvlJc w:val="left"/>
+      <w:pPr>
+        <w:ind w:left="2160" w:hanging="360"/>
+      </w:pPr>
+      <w:rPr>
+        <w:rFonts w:ascii="Wingdings" w:hAnsi="Wingdings" w:hint="default"/>
+      </w:rPr>
+    </w:lvl>
+    <w:lvl w:ilvl="3" w:tplc="10090001" w:tentative="1">
+      <w:start w:val="1"/>
+      <w:numFmt w:val="bullet"/>
+      <w:lvlText w:val=""/>
+      <w:lvlJc w:val="left"/>
+      <w:pPr>
+        <w:ind w:left="2880" w:hanging="360"/>
+      </w:pPr>
+      <w:rPr>
+        <w:rFonts w:ascii="Symbol" w:hAnsi="Symbol" w:hint="default"/>
+      </w:rPr>
+    </w:lvl>
+    <w:lvl w:ilvl="4" w:tplc="10090003" w:tentative="1">
+      <w:start w:val="1"/>
+      <w:numFmt w:val="bullet"/>
+      <w:lvlText w:val="o"/>
+      <w:lvlJc w:val="left"/>
+      <w:pPr>
+        <w:ind w:left="3600" w:hanging="360"/>
+      </w:pPr>
+      <w:rPr>
+        <w:rFonts w:ascii="Courier New" w:hAnsi="Courier New" w:cs="Courier New" w:hint="default"/>
+      </w:rPr>
+    </w:lvl>
+    <w:lvl w:ilvl="5" w:tplc="10090005" w:tentative="1">
+      <w:start w:val="1"/>
+      <w:numFmt w:val="bullet"/>
+      <w:lvlText w:val=""/>
+      <w:lvlJc w:val="left"/>
+      <w:pPr>
+        <w:ind w:left="4320" w:hanging="360"/>
+      </w:pPr>
+      <w:rPr>
+        <w:rFonts w:ascii="Wingdings" w:hAnsi="Wingdings" w:hint="default"/>
+      </w:rPr>
+    </w:lvl>
+    <w:lvl w:ilvl="6" w:tplc="10090001" w:tentative="1">
+      <w:start w:val="1"/>
+      <w:numFmt w:val="bullet"/>
+      <w:lvlText w:val=""/>
+      <w:lvlJc w:val="left"/>
+      <w:pPr>
+        <w:ind w:left="5040" w:hanging="360"/>
+      </w:pPr>
+      <w:rPr>
+        <w:rFonts w:ascii="Symbol" w:hAnsi="Symbol" w:hint="default"/>
+      </w:rPr>
+    </w:lvl>
+    <w:lvl w:ilvl="7" w:tplc="10090003" w:tentative="1">
+      <w:start w:val="1"/>
+      <w:numFmt w:val="bullet"/>
+      <w:lvlText w:val="o"/>
+      <w:lvlJc w:val="left"/>
+      <w:pPr>
+        <w:ind w:left="5760" w:hanging="360"/>
+      </w:pPr>
+      <w:rPr>
+        <w:rFonts w:ascii="Courier New" w:hAnsi="Courier New" w:cs="Courier New" w:hint="default"/>
+      </w:rPr>
+    </w:lvl>
+    <w:lvl w:ilvl="8" w:tplc="10090005" w:tentative="1">
+      <w:start w:val="1"/>
+      <w:numFmt w:val="bullet"/>
+      <w:lvlText w:val=""/>
+      <w:lvlJc w:val="left"/>
+      <w:pPr>
+        <w:ind w:left="6480" w:hanging="360"/>
+      </w:pPr>
+      <w:rPr>
+        <w:rFonts w:ascii="Wingdings" w:hAnsi="Wingdings" w:hint="default"/>
+      </w:rPr>
+    </w:lvl>
+  </w:abstractNum>
+  <w:abstractNum w:abstractNumId="7" w15:restartNumberingAfterBreak="0">
     <w:nsid w:val="62A05573"/>
     <w:multiLevelType w:val="hybridMultilevel"/>
     <w:tmpl w:val="DD56C966"/>
@@ -1847,7 +2257,7 @@
       </w:rPr>
     </w:lvl>
   </w:abstractNum>
-  <w:abstractNum w:abstractNumId="6" w15:restartNumberingAfterBreak="0">
+  <w:abstractNum w:abstractNumId="8" w15:restartNumberingAfterBreak="0">
     <w:nsid w:val="62C26D75"/>
     <w:multiLevelType w:val="hybridMultilevel"/>
     <w:tmpl w:val="DECA9750"/>
@@ -1960,7 +2370,7 @@
       </w:rPr>
     </w:lvl>
   </w:abstractNum>
-  <w:abstractNum w:abstractNumId="7" w15:restartNumberingAfterBreak="0">
+  <w:abstractNum w:abstractNumId="9" w15:restartNumberingAfterBreak="0">
     <w:nsid w:val="6A4D5BBE"/>
     <w:multiLevelType w:val="hybridMultilevel"/>
     <w:tmpl w:val="097E6EA2"/>
@@ -2083,10 +2493,10 @@
     <w:abstractNumId w:val="0"/>
   </w:num>
   <w:num w:numId="4" w16cid:durableId="478764077">
-    <w:abstractNumId w:val="6"/>
+    <w:abstractNumId w:val="8"/>
   </w:num>
   <w:num w:numId="5" w16cid:durableId="385835757">
-    <w:abstractNumId w:val="7"/>
+    <w:abstractNumId w:val="9"/>
   </w:num>
   <w:num w:numId="6" w16cid:durableId="1358509601">
     <w:abstractNumId w:val="4"/>
@@ -2095,7 +2505,13 @@
     <w:abstractNumId w:val="1"/>
   </w:num>
   <w:num w:numId="8" w16cid:durableId="1327706377">
+    <w:abstractNumId w:val="7"/>
+  </w:num>
+  <w:num w:numId="9" w16cid:durableId="104234007">
     <w:abstractNumId w:val="5"/>
+  </w:num>
+  <w:num w:numId="10" w16cid:durableId="1119183530">
+    <w:abstractNumId w:val="6"/>
   </w:num>
 </w:numbering>
 </file>
@@ -2524,7 +2940,6 @@
   <w:style w:type="character" w:default="1" w:styleId="DefaultParagraphFont">
     <w:name w:val="Default Paragraph Font"/>
     <w:uiPriority w:val="1"/>
-    <w:semiHidden/>
     <w:unhideWhenUsed/>
   </w:style>
   <w:style w:type="table" w:default="1" w:styleId="TableNormal">

</xml_diff>

<commit_message>
added test file, wrote unit test for my wrapper function, added skeleton for groupmates to write test code, added code for splitting original code in two functions
</commit_message>
<xml_diff>
--- a/Log.docx
+++ b/Log.docx
@@ -1239,6 +1239,9 @@
         <w:pStyle w:val="ListParagraph"/>
       </w:pPr>
       <w:r>
+        <w:rPr>
+          <w:noProof/>
+        </w:rPr>
         <w:lastRenderedPageBreak/>
         <w:drawing>
           <wp:inline distT="0" distB="0" distL="0" distR="0" wp14:anchorId="59CD3B83" wp14:editId="3170F239">
@@ -1330,17 +1333,172 @@
         </w:numPr>
       </w:pPr>
       <w:r>
-        <w:t xml:space="preserve">To do: </w:t>
-      </w:r>
-      <w:r>
-        <w:t>Create test files</w:t>
+        <w:t>Create</w:t>
+      </w:r>
+      <w:r>
+        <w:t>d</w:t>
+      </w:r>
+      <w:r>
+        <w:t xml:space="preserve"> test file</w:t>
+      </w:r>
+      <w:r>
+        <w:t xml:space="preserve"> and wrote code to test my wrapper function. The test cleared all checks.</w:t>
+      </w:r>
+    </w:p>
+    <w:p>
+      <w:pPr>
+        <w:pStyle w:val="ListParagraph"/>
+        <w:numPr>
+          <w:ilvl w:val="0"/>
+          <w:numId w:val="10"/>
+        </w:numPr>
+      </w:pPr>
+      <w:r>
+        <w:t>Created a skeleton for other partners to write their test code into.</w:t>
+      </w:r>
+    </w:p>
+    <w:p>
+      <w:pPr>
+        <w:pStyle w:val="ListParagraph"/>
+        <w:numPr>
+          <w:ilvl w:val="0"/>
+          <w:numId w:val="10"/>
+        </w:numPr>
+      </w:pPr>
+      <w:r>
+        <w:t>Fix</w:t>
+      </w:r>
+      <w:r>
+        <w:t>ed</w:t>
+      </w:r>
+      <w:r>
+        <w:t xml:space="preserve"> the code to get exact match</w:t>
+      </w:r>
+      <w:r>
+        <w:t>es of the brand name and not all possible matches</w:t>
+      </w:r>
+      <w:r>
+        <w:t>.</w:t>
       </w:r>
     </w:p>
     <w:p>
       <w:pPr>
         <w:ind w:left="360"/>
       </w:pPr>
-    </w:p>
+      <w:r>
+        <w:rPr>
+          <w:noProof/>
+        </w:rPr>
+        <w:drawing>
+          <wp:inline distT="0" distB="0" distL="0" distR="0" wp14:anchorId="5197712B" wp14:editId="2C15A73B">
+            <wp:extent cx="4324725" cy="2267146"/>
+            <wp:effectExtent l="0" t="0" r="0" b="0"/>
+            <wp:docPr id="22" name="Picture 22" descr="Graphical user interface, text, application&#10;&#10;Description automatically generated"/>
+            <wp:cNvGraphicFramePr>
+              <a:graphicFrameLocks xmlns:a="http://schemas.openxmlformats.org/drawingml/2006/main" noChangeAspect="1"/>
+            </wp:cNvGraphicFramePr>
+            <a:graphic xmlns:a="http://schemas.openxmlformats.org/drawingml/2006/main">
+              <a:graphicData uri="http://schemas.openxmlformats.org/drawingml/2006/picture">
+                <pic:pic xmlns:pic="http://schemas.openxmlformats.org/drawingml/2006/picture">
+                  <pic:nvPicPr>
+                    <pic:cNvPr id="22" name="Picture 22" descr="Graphical user interface, text, application&#10;&#10;Description automatically generated"/>
+                    <pic:cNvPicPr/>
+                  </pic:nvPicPr>
+                  <pic:blipFill>
+                    <a:blip r:embed="rId28"/>
+                    <a:stretch>
+                      <a:fillRect/>
+                    </a:stretch>
+                  </pic:blipFill>
+                  <pic:spPr>
+                    <a:xfrm>
+                      <a:off x="0" y="0"/>
+                      <a:ext cx="4324725" cy="2267146"/>
+                    </a:xfrm>
+                    <a:prstGeom prst="rect">
+                      <a:avLst/>
+                    </a:prstGeom>
+                  </pic:spPr>
+                </pic:pic>
+              </a:graphicData>
+            </a:graphic>
+          </wp:inline>
+        </w:drawing>
+      </w:r>
+    </w:p>
+    <w:p>
+      <w:pPr>
+        <w:ind w:left="360" w:firstLine="360"/>
+      </w:pPr>
+      <w:r>
+        <w:t>Check</w:t>
+      </w:r>
+      <w:r>
+        <w:t>ed</w:t>
+      </w:r>
+      <w:r>
+        <w:t xml:space="preserve"> results</w:t>
+      </w:r>
+      <w:r>
+        <w:t xml:space="preserve"> to see it</w:t>
+      </w:r>
+      <w:r>
+        <w:t xml:space="preserve"> wor</w:t>
+      </w:r>
+      <w:r>
+        <w:t>ks.</w:t>
+      </w:r>
+    </w:p>
+    <w:p>
+      <w:pPr>
+        <w:pStyle w:val="ListParagraph"/>
+        <w:numPr>
+          <w:ilvl w:val="0"/>
+          <w:numId w:val="13"/>
+        </w:numPr>
+      </w:pPr>
+      <w:r>
+        <w:t>Created a version of the code which splits the entire functionality into two functions rather than one. Was done as backup just in case the coverage percentage does not come out to be well, then this code can be implemented.</w:t>
+      </w:r>
+    </w:p>
+    <w:p>
+      <w:pPr>
+        <w:pStyle w:val="Heading1"/>
+      </w:pPr>
+      <w:r>
+        <w:t>January 29, 2023</w:t>
+      </w:r>
+    </w:p>
+    <w:p>
+      <w:r>
+        <w:t>To do:</w:t>
+      </w:r>
+    </w:p>
+    <w:p>
+      <w:pPr>
+        <w:pStyle w:val="ListParagraph"/>
+        <w:numPr>
+          <w:ilvl w:val="0"/>
+          <w:numId w:val="11"/>
+        </w:numPr>
+      </w:pPr>
+      <w:r>
+        <w:t>Move key to a separate py file</w:t>
+      </w:r>
+    </w:p>
+    <w:p>
+      <w:pPr>
+        <w:pStyle w:val="ListParagraph"/>
+        <w:numPr>
+          <w:ilvl w:val="0"/>
+          <w:numId w:val="11"/>
+        </w:numPr>
+      </w:pPr>
+      <w:r>
+        <w:t>Check coverage of the test file so far</w:t>
+      </w:r>
+    </w:p>
+    <w:p/>
     <w:sectPr>
       <w:pgSz w:w="12240" w:h="15840"/>
       <w:pgMar w:top="1440" w:right="1440" w:bottom="1440" w:left="1440" w:header="708" w:footer="708" w:gutter="0"/>
@@ -1467,6 +1625,232 @@
     </w:lvl>
   </w:abstractNum>
   <w:abstractNum w:abstractNumId="1" w15:restartNumberingAfterBreak="0">
+    <w:nsid w:val="1638244A"/>
+    <w:multiLevelType w:val="hybridMultilevel"/>
+    <w:tmpl w:val="E520889C"/>
+    <w:lvl w:ilvl="0" w:tplc="10090001">
+      <w:start w:val="1"/>
+      <w:numFmt w:val="bullet"/>
+      <w:lvlText w:val=""/>
+      <w:lvlJc w:val="left"/>
+      <w:pPr>
+        <w:ind w:left="720" w:hanging="360"/>
+      </w:pPr>
+      <w:rPr>
+        <w:rFonts w:ascii="Symbol" w:hAnsi="Symbol" w:hint="default"/>
+      </w:rPr>
+    </w:lvl>
+    <w:lvl w:ilvl="1" w:tplc="10090003" w:tentative="1">
+      <w:start w:val="1"/>
+      <w:numFmt w:val="bullet"/>
+      <w:lvlText w:val="o"/>
+      <w:lvlJc w:val="left"/>
+      <w:pPr>
+        <w:ind w:left="1440" w:hanging="360"/>
+      </w:pPr>
+      <w:rPr>
+        <w:rFonts w:ascii="Courier New" w:hAnsi="Courier New" w:cs="Courier New" w:hint="default"/>
+      </w:rPr>
+    </w:lvl>
+    <w:lvl w:ilvl="2" w:tplc="10090005" w:tentative="1">
+      <w:start w:val="1"/>
+      <w:numFmt w:val="bullet"/>
+      <w:lvlText w:val=""/>
+      <w:lvlJc w:val="left"/>
+      <w:pPr>
+        <w:ind w:left="2160" w:hanging="360"/>
+      </w:pPr>
+      <w:rPr>
+        <w:rFonts w:ascii="Wingdings" w:hAnsi="Wingdings" w:hint="default"/>
+      </w:rPr>
+    </w:lvl>
+    <w:lvl w:ilvl="3" w:tplc="10090001" w:tentative="1">
+      <w:start w:val="1"/>
+      <w:numFmt w:val="bullet"/>
+      <w:lvlText w:val=""/>
+      <w:lvlJc w:val="left"/>
+      <w:pPr>
+        <w:ind w:left="2880" w:hanging="360"/>
+      </w:pPr>
+      <w:rPr>
+        <w:rFonts w:ascii="Symbol" w:hAnsi="Symbol" w:hint="default"/>
+      </w:rPr>
+    </w:lvl>
+    <w:lvl w:ilvl="4" w:tplc="10090003" w:tentative="1">
+      <w:start w:val="1"/>
+      <w:numFmt w:val="bullet"/>
+      <w:lvlText w:val="o"/>
+      <w:lvlJc w:val="left"/>
+      <w:pPr>
+        <w:ind w:left="3600" w:hanging="360"/>
+      </w:pPr>
+      <w:rPr>
+        <w:rFonts w:ascii="Courier New" w:hAnsi="Courier New" w:cs="Courier New" w:hint="default"/>
+      </w:rPr>
+    </w:lvl>
+    <w:lvl w:ilvl="5" w:tplc="10090005" w:tentative="1">
+      <w:start w:val="1"/>
+      <w:numFmt w:val="bullet"/>
+      <w:lvlText w:val=""/>
+      <w:lvlJc w:val="left"/>
+      <w:pPr>
+        <w:ind w:left="4320" w:hanging="360"/>
+      </w:pPr>
+      <w:rPr>
+        <w:rFonts w:ascii="Wingdings" w:hAnsi="Wingdings" w:hint="default"/>
+      </w:rPr>
+    </w:lvl>
+    <w:lvl w:ilvl="6" w:tplc="10090001" w:tentative="1">
+      <w:start w:val="1"/>
+      <w:numFmt w:val="bullet"/>
+      <w:lvlText w:val=""/>
+      <w:lvlJc w:val="left"/>
+      <w:pPr>
+        <w:ind w:left="5040" w:hanging="360"/>
+      </w:pPr>
+      <w:rPr>
+        <w:rFonts w:ascii="Symbol" w:hAnsi="Symbol" w:hint="default"/>
+      </w:rPr>
+    </w:lvl>
+    <w:lvl w:ilvl="7" w:tplc="10090003" w:tentative="1">
+      <w:start w:val="1"/>
+      <w:numFmt w:val="bullet"/>
+      <w:lvlText w:val="o"/>
+      <w:lvlJc w:val="left"/>
+      <w:pPr>
+        <w:ind w:left="5760" w:hanging="360"/>
+      </w:pPr>
+      <w:rPr>
+        <w:rFonts w:ascii="Courier New" w:hAnsi="Courier New" w:cs="Courier New" w:hint="default"/>
+      </w:rPr>
+    </w:lvl>
+    <w:lvl w:ilvl="8" w:tplc="10090005" w:tentative="1">
+      <w:start w:val="1"/>
+      <w:numFmt w:val="bullet"/>
+      <w:lvlText w:val=""/>
+      <w:lvlJc w:val="left"/>
+      <w:pPr>
+        <w:ind w:left="6480" w:hanging="360"/>
+      </w:pPr>
+      <w:rPr>
+        <w:rFonts w:ascii="Wingdings" w:hAnsi="Wingdings" w:hint="default"/>
+      </w:rPr>
+    </w:lvl>
+  </w:abstractNum>
+  <w:abstractNum w:abstractNumId="2" w15:restartNumberingAfterBreak="0">
+    <w:nsid w:val="2A8A2B80"/>
+    <w:multiLevelType w:val="hybridMultilevel"/>
+    <w:tmpl w:val="103E9FE2"/>
+    <w:lvl w:ilvl="0" w:tplc="10090001">
+      <w:start w:val="1"/>
+      <w:numFmt w:val="bullet"/>
+      <w:lvlText w:val=""/>
+      <w:lvlJc w:val="left"/>
+      <w:pPr>
+        <w:ind w:left="1440" w:hanging="360"/>
+      </w:pPr>
+      <w:rPr>
+        <w:rFonts w:ascii="Symbol" w:hAnsi="Symbol" w:hint="default"/>
+      </w:rPr>
+    </w:lvl>
+    <w:lvl w:ilvl="1" w:tplc="10090003" w:tentative="1">
+      <w:start w:val="1"/>
+      <w:numFmt w:val="bullet"/>
+      <w:lvlText w:val="o"/>
+      <w:lvlJc w:val="left"/>
+      <w:pPr>
+        <w:ind w:left="2160" w:hanging="360"/>
+      </w:pPr>
+      <w:rPr>
+        <w:rFonts w:ascii="Courier New" w:hAnsi="Courier New" w:cs="Courier New" w:hint="default"/>
+      </w:rPr>
+    </w:lvl>
+    <w:lvl w:ilvl="2" w:tplc="10090005" w:tentative="1">
+      <w:start w:val="1"/>
+      <w:numFmt w:val="bullet"/>
+      <w:lvlText w:val=""/>
+      <w:lvlJc w:val="left"/>
+      <w:pPr>
+        <w:ind w:left="2880" w:hanging="360"/>
+      </w:pPr>
+      <w:rPr>
+        <w:rFonts w:ascii="Wingdings" w:hAnsi="Wingdings" w:hint="default"/>
+      </w:rPr>
+    </w:lvl>
+    <w:lvl w:ilvl="3" w:tplc="10090001" w:tentative="1">
+      <w:start w:val="1"/>
+      <w:numFmt w:val="bullet"/>
+      <w:lvlText w:val=""/>
+      <w:lvlJc w:val="left"/>
+      <w:pPr>
+        <w:ind w:left="3600" w:hanging="360"/>
+      </w:pPr>
+      <w:rPr>
+        <w:rFonts w:ascii="Symbol" w:hAnsi="Symbol" w:hint="default"/>
+      </w:rPr>
+    </w:lvl>
+    <w:lvl w:ilvl="4" w:tplc="10090003" w:tentative="1">
+      <w:start w:val="1"/>
+      <w:numFmt w:val="bullet"/>
+      <w:lvlText w:val="o"/>
+      <w:lvlJc w:val="left"/>
+      <w:pPr>
+        <w:ind w:left="4320" w:hanging="360"/>
+      </w:pPr>
+      <w:rPr>
+        <w:rFonts w:ascii="Courier New" w:hAnsi="Courier New" w:cs="Courier New" w:hint="default"/>
+      </w:rPr>
+    </w:lvl>
+    <w:lvl w:ilvl="5" w:tplc="10090005" w:tentative="1">
+      <w:start w:val="1"/>
+      <w:numFmt w:val="bullet"/>
+      <w:lvlText w:val=""/>
+      <w:lvlJc w:val="left"/>
+      <w:pPr>
+        <w:ind w:left="5040" w:hanging="360"/>
+      </w:pPr>
+      <w:rPr>
+        <w:rFonts w:ascii="Wingdings" w:hAnsi="Wingdings" w:hint="default"/>
+      </w:rPr>
+    </w:lvl>
+    <w:lvl w:ilvl="6" w:tplc="10090001" w:tentative="1">
+      <w:start w:val="1"/>
+      <w:numFmt w:val="bullet"/>
+      <w:lvlText w:val=""/>
+      <w:lvlJc w:val="left"/>
+      <w:pPr>
+        <w:ind w:left="5760" w:hanging="360"/>
+      </w:pPr>
+      <w:rPr>
+        <w:rFonts w:ascii="Symbol" w:hAnsi="Symbol" w:hint="default"/>
+      </w:rPr>
+    </w:lvl>
+    <w:lvl w:ilvl="7" w:tplc="10090003" w:tentative="1">
+      <w:start w:val="1"/>
+      <w:numFmt w:val="bullet"/>
+      <w:lvlText w:val="o"/>
+      <w:lvlJc w:val="left"/>
+      <w:pPr>
+        <w:ind w:left="6480" w:hanging="360"/>
+      </w:pPr>
+      <w:rPr>
+        <w:rFonts w:ascii="Courier New" w:hAnsi="Courier New" w:cs="Courier New" w:hint="default"/>
+      </w:rPr>
+    </w:lvl>
+    <w:lvl w:ilvl="8" w:tplc="10090005" w:tentative="1">
+      <w:start w:val="1"/>
+      <w:numFmt w:val="bullet"/>
+      <w:lvlText w:val=""/>
+      <w:lvlJc w:val="left"/>
+      <w:pPr>
+        <w:ind w:left="7200" w:hanging="360"/>
+      </w:pPr>
+      <w:rPr>
+        <w:rFonts w:ascii="Wingdings" w:hAnsi="Wingdings" w:hint="default"/>
+      </w:rPr>
+    </w:lvl>
+  </w:abstractNum>
+  <w:abstractNum w:abstractNumId="3" w15:restartNumberingAfterBreak="0">
     <w:nsid w:val="2B370D00"/>
     <w:multiLevelType w:val="hybridMultilevel"/>
     <w:tmpl w:val="C458ED46"/>
@@ -1579,7 +1963,7 @@
       </w:rPr>
     </w:lvl>
   </w:abstractNum>
-  <w:abstractNum w:abstractNumId="2" w15:restartNumberingAfterBreak="0">
+  <w:abstractNum w:abstractNumId="4" w15:restartNumberingAfterBreak="0">
     <w:nsid w:val="42CE0892"/>
     <w:multiLevelType w:val="hybridMultilevel"/>
     <w:tmpl w:val="0B24AA62"/>
@@ -1692,7 +2076,7 @@
       </w:rPr>
     </w:lvl>
   </w:abstractNum>
-  <w:abstractNum w:abstractNumId="3" w15:restartNumberingAfterBreak="0">
+  <w:abstractNum w:abstractNumId="5" w15:restartNumberingAfterBreak="0">
     <w:nsid w:val="46311A50"/>
     <w:multiLevelType w:val="hybridMultilevel"/>
     <w:tmpl w:val="37A068A0"/>
@@ -1805,7 +2189,120 @@
       </w:rPr>
     </w:lvl>
   </w:abstractNum>
-  <w:abstractNum w:abstractNumId="4" w15:restartNumberingAfterBreak="0">
+  <w:abstractNum w:abstractNumId="6" w15:restartNumberingAfterBreak="0">
+    <w:nsid w:val="53B80261"/>
+    <w:multiLevelType w:val="hybridMultilevel"/>
+    <w:tmpl w:val="E480AD36"/>
+    <w:lvl w:ilvl="0" w:tplc="10090001">
+      <w:start w:val="1"/>
+      <w:numFmt w:val="bullet"/>
+      <w:lvlText w:val=""/>
+      <w:lvlJc w:val="left"/>
+      <w:pPr>
+        <w:ind w:left="720" w:hanging="360"/>
+      </w:pPr>
+      <w:rPr>
+        <w:rFonts w:ascii="Symbol" w:hAnsi="Symbol" w:hint="default"/>
+      </w:rPr>
+    </w:lvl>
+    <w:lvl w:ilvl="1" w:tplc="10090003" w:tentative="1">
+      <w:start w:val="1"/>
+      <w:numFmt w:val="bullet"/>
+      <w:lvlText w:val="o"/>
+      <w:lvlJc w:val="left"/>
+      <w:pPr>
+        <w:ind w:left="1440" w:hanging="360"/>
+      </w:pPr>
+      <w:rPr>
+        <w:rFonts w:ascii="Courier New" w:hAnsi="Courier New" w:cs="Courier New" w:hint="default"/>
+      </w:rPr>
+    </w:lvl>
+    <w:lvl w:ilvl="2" w:tplc="10090005" w:tentative="1">
+      <w:start w:val="1"/>
+      <w:numFmt w:val="bullet"/>
+      <w:lvlText w:val=""/>
+      <w:lvlJc w:val="left"/>
+      <w:pPr>
+        <w:ind w:left="2160" w:hanging="360"/>
+      </w:pPr>
+      <w:rPr>
+        <w:rFonts w:ascii="Wingdings" w:hAnsi="Wingdings" w:hint="default"/>
+      </w:rPr>
+    </w:lvl>
+    <w:lvl w:ilvl="3" w:tplc="10090001" w:tentative="1">
+      <w:start w:val="1"/>
+      <w:numFmt w:val="bullet"/>
+      <w:lvlText w:val=""/>
+      <w:lvlJc w:val="left"/>
+      <w:pPr>
+        <w:ind w:left="2880" w:hanging="360"/>
+      </w:pPr>
+      <w:rPr>
+        <w:rFonts w:ascii="Symbol" w:hAnsi="Symbol" w:hint="default"/>
+      </w:rPr>
+    </w:lvl>
+    <w:lvl w:ilvl="4" w:tplc="10090003" w:tentative="1">
+      <w:start w:val="1"/>
+      <w:numFmt w:val="bullet"/>
+      <w:lvlText w:val="o"/>
+      <w:lvlJc w:val="left"/>
+      <w:pPr>
+        <w:ind w:left="3600" w:hanging="360"/>
+      </w:pPr>
+      <w:rPr>
+        <w:rFonts w:ascii="Courier New" w:hAnsi="Courier New" w:cs="Courier New" w:hint="default"/>
+      </w:rPr>
+    </w:lvl>
+    <w:lvl w:ilvl="5" w:tplc="10090005" w:tentative="1">
+      <w:start w:val="1"/>
+      <w:numFmt w:val="bullet"/>
+      <w:lvlText w:val=""/>
+      <w:lvlJc w:val="left"/>
+      <w:pPr>
+        <w:ind w:left="4320" w:hanging="360"/>
+      </w:pPr>
+      <w:rPr>
+        <w:rFonts w:ascii="Wingdings" w:hAnsi="Wingdings" w:hint="default"/>
+      </w:rPr>
+    </w:lvl>
+    <w:lvl w:ilvl="6" w:tplc="10090001" w:tentative="1">
+      <w:start w:val="1"/>
+      <w:numFmt w:val="bullet"/>
+      <w:lvlText w:val=""/>
+      <w:lvlJc w:val="left"/>
+      <w:pPr>
+        <w:ind w:left="5040" w:hanging="360"/>
+      </w:pPr>
+      <w:rPr>
+        <w:rFonts w:ascii="Symbol" w:hAnsi="Symbol" w:hint="default"/>
+      </w:rPr>
+    </w:lvl>
+    <w:lvl w:ilvl="7" w:tplc="10090003" w:tentative="1">
+      <w:start w:val="1"/>
+      <w:numFmt w:val="bullet"/>
+      <w:lvlText w:val="o"/>
+      <w:lvlJc w:val="left"/>
+      <w:pPr>
+        <w:ind w:left="5760" w:hanging="360"/>
+      </w:pPr>
+      <w:rPr>
+        <w:rFonts w:ascii="Courier New" w:hAnsi="Courier New" w:cs="Courier New" w:hint="default"/>
+      </w:rPr>
+    </w:lvl>
+    <w:lvl w:ilvl="8" w:tplc="10090005" w:tentative="1">
+      <w:start w:val="1"/>
+      <w:numFmt w:val="bullet"/>
+      <w:lvlText w:val=""/>
+      <w:lvlJc w:val="left"/>
+      <w:pPr>
+        <w:ind w:left="6480" w:hanging="360"/>
+      </w:pPr>
+      <w:rPr>
+        <w:rFonts w:ascii="Wingdings" w:hAnsi="Wingdings" w:hint="default"/>
+      </w:rPr>
+    </w:lvl>
+  </w:abstractNum>
+  <w:abstractNum w:abstractNumId="7" w15:restartNumberingAfterBreak="0">
     <w:nsid w:val="567228E4"/>
     <w:multiLevelType w:val="hybridMultilevel"/>
     <w:tmpl w:val="D3503C10"/>
@@ -1918,7 +2415,7 @@
       </w:rPr>
     </w:lvl>
   </w:abstractNum>
-  <w:abstractNum w:abstractNumId="5" w15:restartNumberingAfterBreak="0">
+  <w:abstractNum w:abstractNumId="8" w15:restartNumberingAfterBreak="0">
     <w:nsid w:val="576E6539"/>
     <w:multiLevelType w:val="hybridMultilevel"/>
     <w:tmpl w:val="9D88DFF2"/>
@@ -2031,7 +2528,7 @@
       </w:rPr>
     </w:lvl>
   </w:abstractNum>
-  <w:abstractNum w:abstractNumId="6" w15:restartNumberingAfterBreak="0">
+  <w:abstractNum w:abstractNumId="9" w15:restartNumberingAfterBreak="0">
     <w:nsid w:val="5830722C"/>
     <w:multiLevelType w:val="hybridMultilevel"/>
     <w:tmpl w:val="C726968E"/>
@@ -2144,7 +2641,7 @@
       </w:rPr>
     </w:lvl>
   </w:abstractNum>
-  <w:abstractNum w:abstractNumId="7" w15:restartNumberingAfterBreak="0">
+  <w:abstractNum w:abstractNumId="10" w15:restartNumberingAfterBreak="0">
     <w:nsid w:val="62A05573"/>
     <w:multiLevelType w:val="hybridMultilevel"/>
     <w:tmpl w:val="DD56C966"/>
@@ -2257,7 +2754,7 @@
       </w:rPr>
     </w:lvl>
   </w:abstractNum>
-  <w:abstractNum w:abstractNumId="8" w15:restartNumberingAfterBreak="0">
+  <w:abstractNum w:abstractNumId="11" w15:restartNumberingAfterBreak="0">
     <w:nsid w:val="62C26D75"/>
     <w:multiLevelType w:val="hybridMultilevel"/>
     <w:tmpl w:val="DECA9750"/>
@@ -2370,7 +2867,7 @@
       </w:rPr>
     </w:lvl>
   </w:abstractNum>
-  <w:abstractNum w:abstractNumId="9" w15:restartNumberingAfterBreak="0">
+  <w:abstractNum w:abstractNumId="12" w15:restartNumberingAfterBreak="0">
     <w:nsid w:val="6A4D5BBE"/>
     <w:multiLevelType w:val="hybridMultilevel"/>
     <w:tmpl w:val="097E6EA2"/>
@@ -2484,33 +2981,42 @@
     </w:lvl>
   </w:abstractNum>
   <w:num w:numId="1" w16cid:durableId="2018847608">
-    <w:abstractNumId w:val="3"/>
+    <w:abstractNumId w:val="5"/>
   </w:num>
   <w:num w:numId="2" w16cid:durableId="785931445">
-    <w:abstractNumId w:val="2"/>
+    <w:abstractNumId w:val="4"/>
   </w:num>
   <w:num w:numId="3" w16cid:durableId="1493445280">
     <w:abstractNumId w:val="0"/>
   </w:num>
   <w:num w:numId="4" w16cid:durableId="478764077">
+    <w:abstractNumId w:val="11"/>
+  </w:num>
+  <w:num w:numId="5" w16cid:durableId="385835757">
+    <w:abstractNumId w:val="12"/>
+  </w:num>
+  <w:num w:numId="6" w16cid:durableId="1358509601">
+    <w:abstractNumId w:val="7"/>
+  </w:num>
+  <w:num w:numId="7" w16cid:durableId="1421216145">
+    <w:abstractNumId w:val="3"/>
+  </w:num>
+  <w:num w:numId="8" w16cid:durableId="1327706377">
+    <w:abstractNumId w:val="10"/>
+  </w:num>
+  <w:num w:numId="9" w16cid:durableId="104234007">
     <w:abstractNumId w:val="8"/>
   </w:num>
-  <w:num w:numId="5" w16cid:durableId="385835757">
+  <w:num w:numId="10" w16cid:durableId="1119183530">
     <w:abstractNumId w:val="9"/>
   </w:num>
-  <w:num w:numId="6" w16cid:durableId="1358509601">
-    <w:abstractNumId w:val="4"/>
-  </w:num>
-  <w:num w:numId="7" w16cid:durableId="1421216145">
+  <w:num w:numId="11" w16cid:durableId="365759191">
     <w:abstractNumId w:val="1"/>
   </w:num>
-  <w:num w:numId="8" w16cid:durableId="1327706377">
-    <w:abstractNumId w:val="7"/>
+  <w:num w:numId="12" w16cid:durableId="34432918">
+    <w:abstractNumId w:val="2"/>
   </w:num>
-  <w:num w:numId="9" w16cid:durableId="104234007">
-    <w:abstractNumId w:val="5"/>
-  </w:num>
-  <w:num w:numId="10" w16cid:durableId="1119183530">
+  <w:num w:numId="13" w16cid:durableId="365494677">
     <w:abstractNumId w:val="6"/>
   </w:num>
 </w:numbering>
@@ -2940,6 +3446,7 @@
   <w:style w:type="character" w:default="1" w:styleId="DefaultParagraphFont">
     <w:name w:val="Default Paragraph Font"/>
     <w:uiPriority w:val="1"/>
+    <w:semiHidden/>
     <w:unhideWhenUsed/>
   </w:style>
   <w:style w:type="table" w:default="1" w:styleId="TableNormal">

</xml_diff>

<commit_message>
upated the test file
</commit_message>
<xml_diff>
--- a/Log.docx
+++ b/Log.docx
@@ -148,8 +148,13 @@
     </w:p>
     <w:p>
       <w:r>
-        <w:t>Timed out, 11 times in a row</w:t>
-      </w:r>
+        <w:t xml:space="preserve">Timed out, 11 times in a </w:t>
+      </w:r>
+      <w:proofErr w:type="gramStart"/>
+      <w:r>
+        <w:t>row</w:t>
+      </w:r>
+      <w:proofErr w:type="gramEnd"/>
     </w:p>
     <w:p>
       <w:r>
@@ -364,8 +369,13 @@
     </w:p>
     <w:p>
       <w:r>
-        <w:t>Timed out, 4 times in a row</w:t>
-      </w:r>
+        <w:t xml:space="preserve">Timed out, 4 times in a </w:t>
+      </w:r>
+      <w:proofErr w:type="gramStart"/>
+      <w:r>
+        <w:t>row</w:t>
+      </w:r>
+      <w:proofErr w:type="gramEnd"/>
     </w:p>
     <w:p>
       <w:r>
@@ -1057,7 +1067,15 @@
         <w:t xml:space="preserve"> name of the drug as input </w:t>
       </w:r>
       <w:r>
-        <w:t>and converted it to a .py file.</w:t>
+        <w:t>and converted it to a .</w:t>
+      </w:r>
+      <w:proofErr w:type="spellStart"/>
+      <w:r>
+        <w:t>py</w:t>
+      </w:r>
+      <w:proofErr w:type="spellEnd"/>
+      <w:r>
+        <w:t xml:space="preserve"> file.</w:t>
       </w:r>
     </w:p>
     <w:p>
@@ -1069,8 +1087,21 @@
         </w:numPr>
       </w:pPr>
       <w:r>
-        <w:t>Driver code file made to check if the py file is working</w:t>
-      </w:r>
+        <w:t xml:space="preserve">Driver code file made to check if the </w:t>
+      </w:r>
+      <w:proofErr w:type="spellStart"/>
+      <w:r>
+        <w:t>py</w:t>
+      </w:r>
+      <w:proofErr w:type="spellEnd"/>
+      <w:r>
+        <w:t xml:space="preserve"> file is </w:t>
+      </w:r>
+      <w:proofErr w:type="gramStart"/>
+      <w:r>
+        <w:t>working</w:t>
+      </w:r>
+      <w:proofErr w:type="gramEnd"/>
     </w:p>
     <w:p>
       <w:pPr>
@@ -1080,9 +1111,27 @@
           <w:numId w:val="6"/>
         </w:numPr>
       </w:pPr>
-      <w:r>
-        <w:t>VimFunction_code updated to match the contents in py file</w:t>
-      </w:r>
+      <w:proofErr w:type="spellStart"/>
+      <w:r>
+        <w:t>VimFunction_code</w:t>
+      </w:r>
+      <w:proofErr w:type="spellEnd"/>
+      <w:r>
+        <w:t xml:space="preserve"> updated to match the contents in </w:t>
+      </w:r>
+      <w:proofErr w:type="spellStart"/>
+      <w:r>
+        <w:t>py</w:t>
+      </w:r>
+      <w:proofErr w:type="spellEnd"/>
+      <w:r>
+        <w:t xml:space="preserve"> </w:t>
+      </w:r>
+      <w:proofErr w:type="gramStart"/>
+      <w:r>
+        <w:t>file</w:t>
+      </w:r>
+      <w:proofErr w:type="gramEnd"/>
     </w:p>
     <w:p>
       <w:pPr>
@@ -1101,7 +1150,15 @@
         </w:numPr>
       </w:pPr>
       <w:r>
-        <w:t>Converted the code to a function that can be called rather than just code for which user inout was being hard-coded.</w:t>
+        <w:t xml:space="preserve">Converted the code to a function that can be called rather than just code for which user </w:t>
+      </w:r>
+      <w:proofErr w:type="spellStart"/>
+      <w:r>
+        <w:t>inout</w:t>
+      </w:r>
+      <w:proofErr w:type="spellEnd"/>
+      <w:r>
+        <w:t xml:space="preserve"> was being hard-coded.</w:t>
       </w:r>
     </w:p>
     <w:p>
@@ -1148,7 +1205,15 @@
         </w:numPr>
       </w:pPr>
       <w:r>
-        <w:t xml:space="preserve">Kenny pointed out that the code was not working for certain brand_names like </w:t>
+        <w:t xml:space="preserve">Kenny pointed out that the code was not working for certain </w:t>
+      </w:r>
+      <w:proofErr w:type="spellStart"/>
+      <w:r>
+        <w:t>brand_names</w:t>
+      </w:r>
+      <w:proofErr w:type="spellEnd"/>
+      <w:r>
+        <w:t xml:space="preserve"> like </w:t>
       </w:r>
       <w:r>
         <w:t xml:space="preserve">"ISOPTO CARBACHOL 3%" </w:t>
@@ -1195,7 +1260,15 @@
         </w:numPr>
       </w:pPr>
       <w:r>
-        <w:t>The issue that Kenny pointed out was looked into and turns out Python only reads a maximum of approximately 5000 rows of responses from a API call and that was the issue.</w:t>
+        <w:t xml:space="preserve">The issue that Kenny pointed out was looked into and turns out Python only reads a maximum of approximately 5000 rows of responses from </w:t>
+      </w:r>
+      <w:proofErr w:type="gramStart"/>
+      <w:r>
+        <w:t>a</w:t>
+      </w:r>
+      <w:proofErr w:type="gramEnd"/>
+      <w:r>
+        <w:t xml:space="preserve"> API call and that was the issue.</w:t>
       </w:r>
     </w:p>
     <w:p>
@@ -1207,7 +1280,25 @@
         </w:numPr>
       </w:pPr>
       <w:r>
-        <w:t>Tried some fixes that were found on the net but none seemed to work. The biggest hunch was processing response in chunks and getting the complete response from there. The problem with this was that the string that had all the chunks together was very big and soon as it was decoded using json.loads(), it would again limit the responses.</w:t>
+        <w:t xml:space="preserve">Tried some fixes that were found on the </w:t>
+      </w:r>
+      <w:proofErr w:type="gramStart"/>
+      <w:r>
+        <w:t>net</w:t>
+      </w:r>
+      <w:proofErr w:type="gramEnd"/>
+      <w:r>
+        <w:t xml:space="preserve"> but none seemed to work. The biggest hunch was processing response in chunks and getting the complete response from there. The problem with this was that the string that had all the chunks together was very big and soon as it was decoded using </w:t>
+      </w:r>
+      <w:proofErr w:type="spellStart"/>
+      <w:proofErr w:type="gramStart"/>
+      <w:r>
+        <w:t>json.loads</w:t>
+      </w:r>
+      <w:proofErr w:type="spellEnd"/>
+      <w:proofErr w:type="gramEnd"/>
+      <w:r>
+        <w:t>(), it would again limit the responses.</w:t>
       </w:r>
     </w:p>
     <w:p>
@@ -1219,7 +1310,15 @@
         </w:numPr>
       </w:pPr>
       <w:r>
-        <w:t>The solution found thus far is to read the response from the API website and save it as a json file locally.</w:t>
+        <w:t xml:space="preserve">The solution found thus far is to read the response from the API website and save it as a </w:t>
+      </w:r>
+      <w:proofErr w:type="spellStart"/>
+      <w:r>
+        <w:t>json</w:t>
+      </w:r>
+      <w:proofErr w:type="spellEnd"/>
+      <w:r>
+        <w:t xml:space="preserve"> file locally.</w:t>
       </w:r>
     </w:p>
     <w:p>
@@ -1289,7 +1388,31 @@
         </w:numPr>
       </w:pPr>
       <w:r>
-        <w:t>This json file can periodically be updated and it will work fine. This will enable us to find the drug_code (id) from the name of the brand that the user will enter and we can search for the route and form of that drug.</w:t>
+        <w:t xml:space="preserve">This </w:t>
+      </w:r>
+      <w:proofErr w:type="spellStart"/>
+      <w:r>
+        <w:t>json</w:t>
+      </w:r>
+      <w:proofErr w:type="spellEnd"/>
+      <w:r>
+        <w:t xml:space="preserve"> file can periodically be updated and it will work fine. This will enable us to find the </w:t>
+      </w:r>
+      <w:proofErr w:type="spellStart"/>
+      <w:r>
+        <w:t>drug_code</w:t>
+      </w:r>
+      <w:proofErr w:type="spellEnd"/>
+      <w:r>
+        <w:t xml:space="preserve"> (id) from the name of the brand that the user will </w:t>
+      </w:r>
+      <w:proofErr w:type="gramStart"/>
+      <w:r>
+        <w:t>enter</w:t>
+      </w:r>
+      <w:proofErr w:type="gramEnd"/>
+      <w:r>
+        <w:t xml:space="preserve"> and we can search for the route and form of that drug.</w:t>
       </w:r>
     </w:p>
     <w:p>
@@ -1301,8 +1424,21 @@
         </w:numPr>
       </w:pPr>
       <w:r>
-        <w:t>Added new py file till we decide which one we will use</w:t>
-      </w:r>
+        <w:t xml:space="preserve">Added new </w:t>
+      </w:r>
+      <w:proofErr w:type="spellStart"/>
+      <w:r>
+        <w:t>py</w:t>
+      </w:r>
+      <w:proofErr w:type="spellEnd"/>
+      <w:r>
+        <w:t xml:space="preserve"> file till we decide which one we will </w:t>
+      </w:r>
+      <w:proofErr w:type="gramStart"/>
+      <w:r>
+        <w:t>use</w:t>
+      </w:r>
+      <w:proofErr w:type="gramEnd"/>
     </w:p>
     <w:p>
       <w:pPr>
@@ -1313,7 +1449,28 @@
         </w:numPr>
       </w:pPr>
       <w:r>
-        <w:t>Added code for new py file in .ipynb file if we need any changes this can be used for it</w:t>
+        <w:t xml:space="preserve">Added code for new </w:t>
+      </w:r>
+      <w:proofErr w:type="spellStart"/>
+      <w:r>
+        <w:t>py</w:t>
+      </w:r>
+      <w:proofErr w:type="spellEnd"/>
+      <w:r>
+        <w:t xml:space="preserve"> file </w:t>
+      </w:r>
+      <w:proofErr w:type="gramStart"/>
+      <w:r>
+        <w:t>in .</w:t>
+      </w:r>
+      <w:proofErr w:type="spellStart"/>
+      <w:r>
+        <w:t>ipynb</w:t>
+      </w:r>
+      <w:proofErr w:type="spellEnd"/>
+      <w:proofErr w:type="gramEnd"/>
+      <w:r>
+        <w:t xml:space="preserve"> file if we need any changes this can be used for it</w:t>
       </w:r>
     </w:p>
     <w:p>
@@ -1470,9 +1627,29 @@
       </w:r>
     </w:p>
     <w:p>
-      <w:r>
-        <w:t>To do:</w:t>
-      </w:r>
+      <w:pPr>
+        <w:pStyle w:val="ListParagraph"/>
+        <w:numPr>
+          <w:ilvl w:val="0"/>
+          <w:numId w:val="13"/>
+        </w:numPr>
+      </w:pPr>
+      <w:r>
+        <w:t xml:space="preserve">Modified the </w:t>
+      </w:r>
+      <w:proofErr w:type="spellStart"/>
+      <w:r>
+        <w:t>py</w:t>
+      </w:r>
+      <w:proofErr w:type="spellEnd"/>
+      <w:r>
+        <w:t xml:space="preserve"> file to take token/user-key as </w:t>
+      </w:r>
+      <w:proofErr w:type="gramStart"/>
+      <w:r>
+        <w:t>input</w:t>
+      </w:r>
+      <w:proofErr w:type="gramEnd"/>
     </w:p>
     <w:p>
       <w:pPr>
@@ -1483,22 +1660,15 @@
         </w:numPr>
       </w:pPr>
       <w:r>
-        <w:t>Move key to a separate py file</w:t>
-      </w:r>
-    </w:p>
-    <w:p>
-      <w:pPr>
-        <w:pStyle w:val="ListParagraph"/>
-        <w:numPr>
-          <w:ilvl w:val="0"/>
-          <w:numId w:val="11"/>
-        </w:numPr>
-      </w:pPr>
-      <w:r>
-        <w:t>Check coverage of the test file so far</w:t>
-      </w:r>
-    </w:p>
-    <w:p/>
+        <w:t>Check</w:t>
+      </w:r>
+      <w:r>
+        <w:t>ed the</w:t>
+      </w:r>
+      <w:r>
+        <w:t xml:space="preserve"> coverage of the test file</w:t>
+      </w:r>
+    </w:p>
     <w:sectPr>
       <w:pgSz w:w="12240" w:h="15840"/>
       <w:pgMar w:top="1440" w:right="1440" w:bottom="1440" w:left="1440" w:header="708" w:footer="708" w:gutter="0"/>
@@ -2192,7 +2362,7 @@
   <w:abstractNum w:abstractNumId="6" w15:restartNumberingAfterBreak="0">
     <w:nsid w:val="53B80261"/>
     <w:multiLevelType w:val="hybridMultilevel"/>
-    <w:tmpl w:val="E480AD36"/>
+    <w:tmpl w:val="89AC2C2C"/>
     <w:lvl w:ilvl="0" w:tplc="10090001">
       <w:start w:val="1"/>
       <w:numFmt w:val="bullet"/>

</xml_diff>